<commit_message>
Commit of Objectives for divy
</commit_message>
<xml_diff>
--- a/Documentation/worksheet-3.1.docx
+++ b/Documentation/worksheet-3.1.docx
@@ -1,6 +1,6 @@
 
 <file path=word/document.xml><?xml version="1.0" encoding="utf-8"?>
-<w:document xmlns:wpc="http://schemas.microsoft.com/office/word/2010/wordprocessingCanvas" xmlns:mc="http://schemas.openxmlformats.org/markup-compatibility/2006" xmlns:o="urn:schemas-microsoft-com:office:office" xmlns:r="http://schemas.openxmlformats.org/officeDocument/2006/relationships" xmlns:m="http://schemas.openxmlformats.org/officeDocument/2006/math" xmlns:v="urn:schemas-microsoft-com:vml" xmlns:wp14="http://schemas.microsoft.com/office/word/2010/wordprocessingDrawing" xmlns:wp="http://schemas.openxmlformats.org/drawingml/2006/wordprocessingDrawing" xmlns:w10="urn:schemas-microsoft-com:office:word" xmlns:w="http://schemas.openxmlformats.org/wordprocessingml/2006/main" xmlns:w14="http://schemas.microsoft.com/office/word/2010/wordml" xmlns:w15="http://schemas.microsoft.com/office/word/2012/wordml" xmlns:wpg="http://schemas.microsoft.com/office/word/2010/wordprocessingGroup" xmlns:wpi="http://schemas.microsoft.com/office/word/2010/wordprocessingInk" xmlns:wne="http://schemas.microsoft.com/office/word/2006/wordml" xmlns:wps="http://schemas.microsoft.com/office/word/2010/wordprocessingShape" mc:Ignorable="w14 w15 wp14">
+<w:document xmlns:wpc="http://schemas.microsoft.com/office/word/2010/wordprocessingCanvas" xmlns:cx="http://schemas.microsoft.com/office/drawing/2014/chartex" xmlns:cx1="http://schemas.microsoft.com/office/drawing/2015/9/8/chartex" xmlns:cx2="http://schemas.microsoft.com/office/drawing/2015/10/21/chartex" xmlns:cx3="http://schemas.microsoft.com/office/drawing/2016/5/9/chartex" xmlns:cx4="http://schemas.microsoft.com/office/drawing/2016/5/10/chartex" xmlns:cx5="http://schemas.microsoft.com/office/drawing/2016/5/11/chartex" xmlns:cx6="http://schemas.microsoft.com/office/drawing/2016/5/12/chartex" xmlns:cx7="http://schemas.microsoft.com/office/drawing/2016/5/13/chartex" xmlns:cx8="http://schemas.microsoft.com/office/drawing/2016/5/14/chartex" xmlns:mc="http://schemas.openxmlformats.org/markup-compatibility/2006" xmlns:aink="http://schemas.microsoft.com/office/drawing/2016/ink" xmlns:am3d="http://schemas.microsoft.com/office/drawing/2017/model3d" xmlns:o="urn:schemas-microsoft-com:office:office" xmlns:r="http://schemas.openxmlformats.org/officeDocument/2006/relationships" xmlns:m="http://schemas.openxmlformats.org/officeDocument/2006/math" xmlns:v="urn:schemas-microsoft-com:vml" xmlns:wp14="http://schemas.microsoft.com/office/word/2010/wordprocessingDrawing" xmlns:wp="http://schemas.openxmlformats.org/drawingml/2006/wordprocessingDrawing" xmlns:w10="urn:schemas-microsoft-com:office:word" xmlns:w="http://schemas.openxmlformats.org/wordprocessingml/2006/main" xmlns:w14="http://schemas.microsoft.com/office/word/2010/wordml" xmlns:w15="http://schemas.microsoft.com/office/word/2012/wordml" xmlns:w16cid="http://schemas.microsoft.com/office/word/2016/wordml/cid" xmlns:w16se="http://schemas.microsoft.com/office/word/2015/wordml/symex" xmlns:wpg="http://schemas.microsoft.com/office/word/2010/wordprocessingGroup" xmlns:wpi="http://schemas.microsoft.com/office/word/2010/wordprocessingInk" xmlns:wne="http://schemas.microsoft.com/office/word/2006/wordml" xmlns:wps="http://schemas.microsoft.com/office/word/2010/wordprocessingShape" mc:Ignorable="w14 w15 w16se w16cid wp14">
   <w:body>
     <w:tbl>
       <w:tblPr>
@@ -50,10 +50,8 @@
             <w:r>
               <w:rPr>
                 <w:rFonts w:ascii="Arial" w:hAnsi="Arial" w:cs="Arial"/>
-                <w:i/>
-                <w:color w:val="4472C4" w:themeColor="accent5"/>
-              </w:rPr>
-              <w:t>##</w:t>
+              </w:rPr>
+              <w:t>27</w:t>
             </w:r>
           </w:p>
         </w:tc>
@@ -68,16 +66,13 @@
             <w:pPr>
               <w:rPr>
                 <w:rFonts w:ascii="Arial" w:hAnsi="Arial" w:cs="Arial"/>
-                <w:i/>
               </w:rPr>
             </w:pPr>
             <w:r>
               <w:rPr>
                 <w:rFonts w:ascii="Arial" w:hAnsi="Arial" w:cs="Arial"/>
-                <w:i/>
-                <w:color w:val="4472C4" w:themeColor="accent5"/>
-              </w:rPr>
-              <w:t>Project Title</w:t>
+              </w:rPr>
+              <w:t xml:space="preserve">Item Tracker </w:t>
             </w:r>
           </w:p>
         </w:tc>
@@ -139,16 +134,13 @@
             <w:pPr>
               <w:rPr>
                 <w:rFonts w:ascii="Arial" w:hAnsi="Arial" w:cs="Arial"/>
-                <w:i/>
               </w:rPr>
             </w:pPr>
             <w:r>
               <w:rPr>
                 <w:rFonts w:ascii="Arial" w:hAnsi="Arial" w:cs="Arial"/>
-                <w:i/>
-                <w:color w:val="4472C4" w:themeColor="accent5"/>
-              </w:rPr>
-              <w:t>EE/CEG/CS</w:t>
+              </w:rPr>
+              <w:t>CS</w:t>
             </w:r>
           </w:p>
         </w:tc>
@@ -160,17 +152,22 @@
             <w:pPr>
               <w:rPr>
                 <w:rFonts w:ascii="Arial" w:hAnsi="Arial" w:cs="Arial"/>
-                <w:i/>
               </w:rPr>
             </w:pPr>
             <w:r>
               <w:rPr>
                 <w:rFonts w:ascii="Arial" w:hAnsi="Arial" w:cs="Arial"/>
-                <w:i/>
-                <w:color w:val="4472C4" w:themeColor="accent5"/>
-              </w:rPr>
-              <w:t>First name last name</w:t>
-            </w:r>
+              </w:rPr>
+              <w:t xml:space="preserve">Mohammad </w:t>
+            </w:r>
+            <w:proofErr w:type="spellStart"/>
+            <w:r>
+              <w:rPr>
+                <w:rFonts w:ascii="Arial" w:hAnsi="Arial" w:cs="Arial"/>
+              </w:rPr>
+              <w:t>Aljagthmi</w:t>
+            </w:r>
+            <w:proofErr w:type="spellEnd"/>
           </w:p>
         </w:tc>
       </w:tr>
@@ -188,10 +185,8 @@
             <w:r>
               <w:rPr>
                 <w:rFonts w:ascii="Arial" w:hAnsi="Arial" w:cs="Arial"/>
-                <w:i/>
-                <w:color w:val="4472C4" w:themeColor="accent5"/>
-              </w:rPr>
-              <w:t>EE/CEG/CS</w:t>
+              </w:rPr>
+              <w:t>EE</w:t>
             </w:r>
           </w:p>
         </w:tc>
@@ -208,10 +203,8 @@
             <w:r>
               <w:rPr>
                 <w:rFonts w:ascii="Arial" w:hAnsi="Arial" w:cs="Arial"/>
-                <w:i/>
-                <w:color w:val="4472C4" w:themeColor="accent5"/>
-              </w:rPr>
-              <w:t>First name last name</w:t>
+              </w:rPr>
+              <w:t>Ryan Ly</w:t>
             </w:r>
           </w:p>
         </w:tc>
@@ -230,10 +223,8 @@
             <w:r>
               <w:rPr>
                 <w:rFonts w:ascii="Arial" w:hAnsi="Arial" w:cs="Arial"/>
-                <w:i/>
-                <w:color w:val="4472C4" w:themeColor="accent5"/>
-              </w:rPr>
-              <w:t>EE/CEG/CS</w:t>
+              </w:rPr>
+              <w:t>CEG</w:t>
             </w:r>
           </w:p>
         </w:tc>
@@ -250,11 +241,17 @@
             <w:r>
               <w:rPr>
                 <w:rFonts w:ascii="Arial" w:hAnsi="Arial" w:cs="Arial"/>
-                <w:i/>
-                <w:color w:val="4472C4" w:themeColor="accent5"/>
-              </w:rPr>
-              <w:t>First name last name</w:t>
-            </w:r>
+              </w:rPr>
+              <w:t xml:space="preserve">Jake </w:t>
+            </w:r>
+            <w:proofErr w:type="spellStart"/>
+            <w:r>
+              <w:rPr>
+                <w:rFonts w:ascii="Arial" w:hAnsi="Arial" w:cs="Arial"/>
+              </w:rPr>
+              <w:t>Manser</w:t>
+            </w:r>
+            <w:proofErr w:type="spellEnd"/>
           </w:p>
         </w:tc>
       </w:tr>
@@ -272,10 +269,8 @@
             <w:r>
               <w:rPr>
                 <w:rFonts w:ascii="Arial" w:hAnsi="Arial" w:cs="Arial"/>
-                <w:i/>
-                <w:color w:val="4472C4" w:themeColor="accent5"/>
-              </w:rPr>
-              <w:t>EE/CEG/CS</w:t>
+              </w:rPr>
+              <w:t>CS</w:t>
             </w:r>
           </w:p>
         </w:tc>
@@ -292,10 +287,8 @@
             <w:r>
               <w:rPr>
                 <w:rFonts w:ascii="Arial" w:hAnsi="Arial" w:cs="Arial"/>
-                <w:i/>
-                <w:color w:val="4472C4" w:themeColor="accent5"/>
-              </w:rPr>
-              <w:t>First name last name</w:t>
+              </w:rPr>
+              <w:t>Donald Taylor</w:t>
             </w:r>
           </w:p>
         </w:tc>
@@ -349,7 +342,7 @@
           <w:i/>
           <w:color w:val="4472C4" w:themeColor="accent5"/>
         </w:rPr>
-        <w:t xml:space="preserve"> Your</w:t>
+        <w:t xml:space="preserve"> Your project should have 3-5 specific objectives, which if achieved, will deliver a solution approach with desired benefits.</w:t>
       </w:r>
       <w:r>
         <w:rPr>
@@ -357,7 +350,7 @@
           <w:i/>
           <w:color w:val="4472C4" w:themeColor="accent5"/>
         </w:rPr>
-        <w:t xml:space="preserve"> project should have 3-5 specific objectives, which if achieved, will deliver a solution approach with desired benefits.</w:t>
+        <w:t xml:space="preserve">  You can precede your list of objectives with a 1-2 sentence overarching narrative statement to concisely state the overall goal of your project.</w:t>
       </w:r>
       <w:r>
         <w:rPr>
@@ -365,82 +358,58 @@
           <w:i/>
           <w:color w:val="4472C4" w:themeColor="accent5"/>
         </w:rPr>
-        <w:t xml:space="preserve">  You can precede your list of objectives with </w:t>
-      </w:r>
-      <w:proofErr w:type="spellStart"/>
+        <w:t xml:space="preserve">  Each objective should have a short paragraph of discussion.  For </w:t>
+      </w:r>
+      <w:proofErr w:type="gramStart"/>
       <w:r>
         <w:rPr>
           <w:rFonts w:ascii="Arial" w:hAnsi="Arial" w:cs="Arial"/>
           <w:i/>
           <w:color w:val="4472C4" w:themeColor="accent5"/>
         </w:rPr>
-        <w:t>a</w:t>
-      </w:r>
-      <w:proofErr w:type="spellEnd"/>
+        <w:t>example</w:t>
+      </w:r>
+      <w:proofErr w:type="gramEnd"/>
       <w:r>
         <w:rPr>
           <w:rFonts w:ascii="Arial" w:hAnsi="Arial" w:cs="Arial"/>
           <w:i/>
           <w:color w:val="4472C4" w:themeColor="accent5"/>
         </w:rPr>
-        <w:t xml:space="preserve"> 1-2 sentence overarching narrative statement to concisely state the overall goal of your project.</w:t>
-      </w:r>
-      <w:r>
+        <w:t>…</w:t>
+      </w:r>
+    </w:p>
+    <w:p>
+      <w:pPr>
         <w:rPr>
           <w:rFonts w:ascii="Arial" w:hAnsi="Arial" w:cs="Arial"/>
           <w:i/>
           <w:color w:val="4472C4" w:themeColor="accent5"/>
         </w:rPr>
-        <w:t xml:space="preserve">  Each objective should have a short paragraph of discussion.  For example…</w:t>
-      </w:r>
-    </w:p>
-    <w:p>
-      <w:pPr>
+      </w:pPr>
+      <w:r>
         <w:rPr>
           <w:rFonts w:ascii="Arial" w:hAnsi="Arial" w:cs="Arial"/>
           <w:i/>
           <w:color w:val="4472C4" w:themeColor="accent5"/>
         </w:rPr>
-      </w:pPr>
-      <w:r>
+        <w:t>Objective X: The designed toilet is the industry leader in flush performance.</w:t>
+      </w:r>
+    </w:p>
+    <w:p>
+      <w:pPr>
         <w:rPr>
           <w:rFonts w:ascii="Arial" w:hAnsi="Arial" w:cs="Arial"/>
           <w:i/>
           <w:color w:val="4472C4" w:themeColor="accent5"/>
         </w:rPr>
-        <w:t xml:space="preserve">Objective </w:t>
-      </w:r>
+      </w:pPr>
       <w:r>
         <w:rPr>
           <w:rFonts w:ascii="Arial" w:hAnsi="Arial" w:cs="Arial"/>
           <w:i/>
           <w:color w:val="4472C4" w:themeColor="accent5"/>
         </w:rPr>
-        <w:t>X</w:t>
-      </w:r>
-      <w:r>
-        <w:rPr>
-          <w:rFonts w:ascii="Arial" w:hAnsi="Arial" w:cs="Arial"/>
-          <w:i/>
-          <w:color w:val="4472C4" w:themeColor="accent5"/>
-        </w:rPr>
-        <w:t>: The designed toilet is the industry leader in flush performance.</w:t>
-      </w:r>
-    </w:p>
-    <w:p>
-      <w:pPr>
-        <w:rPr>
-          <w:rFonts w:ascii="Arial" w:hAnsi="Arial" w:cs="Arial"/>
-          <w:i/>
-          <w:color w:val="4472C4" w:themeColor="accent5"/>
-        </w:rPr>
-      </w:pPr>
-      <w:r>
-        <w:rPr>
-          <w:rFonts w:ascii="Arial" w:hAnsi="Arial" w:cs="Arial"/>
-          <w:i/>
-          <w:color w:val="4472C4" w:themeColor="accent5"/>
-        </w:rPr>
         <w:t>Flush performance refers to the ability to dispose of a mix of baby wipes, sponges, plastic balls, and water-filled latex sleeves without clogging. A secondary measure of flush performance is how well each flush cleans the toilet bowl and moves waste down the drain line. Top performers leave the bowl pristine and carry waste down the drain pipe without clogs.</w:t>
       </w:r>
     </w:p>
@@ -458,279 +427,172 @@
         </w:rPr>
         <w:t>Preceding 1-2 sentence narrative statement of overall project goal…</w:t>
       </w:r>
+    </w:p>
+    <w:p>
+      <w:pPr>
+        <w:rPr>
+          <w:rFonts w:ascii="Arial" w:hAnsi="Arial" w:cs="Arial"/>
+        </w:rPr>
+      </w:pPr>
+      <w:r>
+        <w:rPr>
+          <w:rFonts w:ascii="Arial" w:hAnsi="Arial" w:cs="Arial"/>
+        </w:rPr>
+        <w:t>Objective 1: Tracker syncs location with application.</w:t>
+      </w:r>
+    </w:p>
+    <w:p>
+      <w:pPr>
+        <w:rPr>
+          <w:rFonts w:ascii="Arial" w:hAnsi="Arial" w:cs="Arial"/>
+          <w:color w:val="4472C4" w:themeColor="accent5"/>
+        </w:rPr>
+      </w:pPr>
+      <w:r>
+        <w:rPr>
+          <w:rFonts w:ascii="Arial" w:hAnsi="Arial" w:cs="Arial"/>
+          <w:color w:val="4472C4" w:themeColor="accent5"/>
+        </w:rPr>
+        <w:t>Discussion…</w:t>
+      </w:r>
+    </w:p>
+    <w:p>
+      <w:pPr>
+        <w:rPr>
+          <w:rFonts w:ascii="Arial" w:hAnsi="Arial" w:cs="Arial"/>
+          <w:color w:val="4472C4" w:themeColor="accent5"/>
+        </w:rPr>
+      </w:pPr>
+      <w:r>
+        <w:rPr>
+          <w:rFonts w:ascii="Arial" w:hAnsi="Arial" w:cs="Arial"/>
+        </w:rPr>
+        <w:t>Objective 2: Tracker can be reallocated to a new object.</w:t>
+      </w:r>
+    </w:p>
+    <w:p>
+      <w:pPr>
+        <w:rPr>
+          <w:rFonts w:ascii="Arial" w:hAnsi="Arial" w:cs="Arial"/>
+          <w:color w:val="4472C4" w:themeColor="accent5"/>
+        </w:rPr>
+      </w:pPr>
+      <w:r>
+        <w:rPr>
+          <w:rFonts w:ascii="Arial" w:hAnsi="Arial" w:cs="Arial"/>
+          <w:color w:val="4472C4" w:themeColor="accent5"/>
+        </w:rPr>
+        <w:t>Discussion…</w:t>
+      </w:r>
+    </w:p>
+    <w:p>
+      <w:pPr>
+        <w:rPr>
+          <w:rFonts w:ascii="Arial" w:hAnsi="Arial" w:cs="Arial"/>
+          <w:color w:val="4472C4" w:themeColor="accent5"/>
+        </w:rPr>
+      </w:pPr>
+      <w:r>
+        <w:rPr>
+          <w:rFonts w:ascii="Arial" w:hAnsi="Arial" w:cs="Arial"/>
+        </w:rPr>
+        <w:t>Objective 3: Tracker has configurable alerts from an application.</w:t>
+      </w:r>
+    </w:p>
+    <w:p>
+      <w:pPr>
+        <w:rPr>
+          <w:rFonts w:ascii="Arial" w:hAnsi="Arial" w:cs="Arial"/>
+          <w:color w:val="4472C4" w:themeColor="accent5"/>
+        </w:rPr>
+      </w:pPr>
+      <w:r>
+        <w:rPr>
+          <w:rFonts w:ascii="Arial" w:hAnsi="Arial" w:cs="Arial"/>
+          <w:color w:val="4472C4" w:themeColor="accent5"/>
+        </w:rPr>
+        <w:t>Discussion…</w:t>
+      </w:r>
+    </w:p>
+    <w:p>
+      <w:pPr>
+        <w:rPr>
+          <w:rFonts w:ascii="Arial" w:hAnsi="Arial" w:cs="Arial"/>
+        </w:rPr>
+      </w:pPr>
+      <w:r>
+        <w:rPr>
+          <w:rFonts w:ascii="Arial" w:hAnsi="Arial" w:cs="Arial"/>
+        </w:rPr>
+        <w:t>Objective 4: Tracker has LED light to display alerts.</w:t>
+      </w:r>
+    </w:p>
+    <w:p>
+      <w:pPr>
+        <w:rPr>
+          <w:rFonts w:ascii="Arial" w:hAnsi="Arial" w:cs="Arial"/>
+        </w:rPr>
+      </w:pPr>
+    </w:p>
+    <w:p>
+      <w:pPr>
+        <w:rPr>
+          <w:rFonts w:ascii="Arial" w:hAnsi="Arial" w:cs="Arial"/>
+        </w:rPr>
+      </w:pPr>
+      <w:r>
+        <w:rPr>
+          <w:rFonts w:ascii="Arial" w:hAnsi="Arial" w:cs="Arial"/>
+        </w:rPr>
+        <w:t>Objective 5: Tracker has replaceable power source.</w:t>
+      </w:r>
+    </w:p>
+    <w:p>
+      <w:pPr>
+        <w:rPr>
+          <w:rFonts w:ascii="Arial" w:hAnsi="Arial" w:cs="Arial"/>
+        </w:rPr>
+      </w:pPr>
+    </w:p>
+    <w:p>
+      <w:pPr>
+        <w:rPr>
+          <w:rFonts w:ascii="Arial" w:hAnsi="Arial" w:cs="Arial"/>
+        </w:rPr>
+      </w:pPr>
+      <w:r>
+        <w:rPr>
+          <w:rFonts w:ascii="Arial" w:hAnsi="Arial" w:cs="Arial"/>
+        </w:rPr>
+        <w:t>Objective 6: Tracker is resistant.</w:t>
+      </w:r>
+    </w:p>
+    <w:p>
+      <w:pPr>
+        <w:rPr>
+          <w:rFonts w:ascii="Arial" w:hAnsi="Arial" w:cs="Arial"/>
+          <w:color w:val="4472C4" w:themeColor="accent5"/>
+        </w:rPr>
+      </w:pPr>
+      <w:r>
+        <w:rPr>
+          <w:rFonts w:ascii="Arial" w:hAnsi="Arial" w:cs="Arial"/>
+          <w:color w:val="4472C4" w:themeColor="accent5"/>
+        </w:rPr>
+        <w:t>Discussion…</w:t>
+      </w:r>
+    </w:p>
+    <w:p>
+      <w:pPr>
+        <w:rPr>
+          <w:rFonts w:ascii="Arial" w:hAnsi="Arial" w:cs="Arial"/>
+          <w:color w:val="4472C4" w:themeColor="accent5"/>
+        </w:rPr>
+      </w:pPr>
+    </w:p>
+    <w:p>
       <w:bookmarkStart w:id="0" w:name="_GoBack"/>
       <w:bookmarkEnd w:id="0"/>
-    </w:p>
-    <w:p>
-      <w:pPr>
-        <w:rPr>
-          <w:rFonts w:ascii="Arial" w:hAnsi="Arial" w:cs="Arial"/>
-          <w:color w:val="4472C4" w:themeColor="accent5"/>
-        </w:rPr>
-      </w:pPr>
-      <w:r>
-        <w:rPr>
-          <w:rFonts w:ascii="Arial" w:hAnsi="Arial" w:cs="Arial"/>
-        </w:rPr>
-        <w:t xml:space="preserve">Objective </w:t>
-      </w:r>
-      <w:r>
-        <w:rPr>
-          <w:rFonts w:ascii="Arial" w:hAnsi="Arial" w:cs="Arial"/>
-        </w:rPr>
-        <w:t>1</w:t>
-      </w:r>
-      <w:r>
-        <w:rPr>
-          <w:rFonts w:ascii="Arial" w:hAnsi="Arial" w:cs="Arial"/>
-        </w:rPr>
-        <w:t xml:space="preserve">: </w:t>
-      </w:r>
-      <w:r>
-        <w:rPr>
-          <w:rFonts w:ascii="Arial" w:hAnsi="Arial" w:cs="Arial"/>
-          <w:color w:val="4472C4" w:themeColor="accent5"/>
-        </w:rPr>
-        <w:t>Objective Statement</w:t>
-      </w:r>
-      <w:r>
-        <w:rPr>
-          <w:rFonts w:ascii="Arial" w:hAnsi="Arial" w:cs="Arial"/>
-          <w:color w:val="4472C4" w:themeColor="accent5"/>
-        </w:rPr>
-        <w:t>.</w:t>
-      </w:r>
-    </w:p>
-    <w:p>
-      <w:pPr>
-        <w:rPr>
-          <w:rFonts w:ascii="Arial" w:hAnsi="Arial" w:cs="Arial"/>
-          <w:color w:val="4472C4" w:themeColor="accent5"/>
-        </w:rPr>
-      </w:pPr>
-      <w:r>
-        <w:rPr>
-          <w:rFonts w:ascii="Arial" w:hAnsi="Arial" w:cs="Arial"/>
-          <w:color w:val="4472C4" w:themeColor="accent5"/>
-        </w:rPr>
-        <w:t>Discussion…</w:t>
-      </w:r>
-    </w:p>
-    <w:p>
-      <w:pPr>
-        <w:rPr>
-          <w:rFonts w:ascii="Arial" w:hAnsi="Arial" w:cs="Arial"/>
-          <w:color w:val="4472C4" w:themeColor="accent5"/>
-        </w:rPr>
-      </w:pPr>
-      <w:r>
-        <w:rPr>
-          <w:rFonts w:ascii="Arial" w:hAnsi="Arial" w:cs="Arial"/>
-        </w:rPr>
-        <w:t>Objective 2</w:t>
-      </w:r>
-      <w:r>
-        <w:rPr>
-          <w:rFonts w:ascii="Arial" w:hAnsi="Arial" w:cs="Arial"/>
-        </w:rPr>
-        <w:t xml:space="preserve">: </w:t>
-      </w:r>
-      <w:r>
-        <w:rPr>
-          <w:rFonts w:ascii="Arial" w:hAnsi="Arial" w:cs="Arial"/>
-          <w:color w:val="4472C4" w:themeColor="accent5"/>
-        </w:rPr>
-        <w:t>Objective Statement</w:t>
-      </w:r>
-      <w:r>
-        <w:rPr>
-          <w:rFonts w:ascii="Arial" w:hAnsi="Arial" w:cs="Arial"/>
-          <w:color w:val="4472C4" w:themeColor="accent5"/>
-        </w:rPr>
-        <w:t>.</w:t>
-      </w:r>
-    </w:p>
-    <w:p>
-      <w:pPr>
-        <w:rPr>
-          <w:rFonts w:ascii="Arial" w:hAnsi="Arial" w:cs="Arial"/>
-          <w:color w:val="4472C4" w:themeColor="accent5"/>
-        </w:rPr>
-      </w:pPr>
-      <w:r>
-        <w:rPr>
-          <w:rFonts w:ascii="Arial" w:hAnsi="Arial" w:cs="Arial"/>
-          <w:color w:val="4472C4" w:themeColor="accent5"/>
-        </w:rPr>
-        <w:t>Discussion…</w:t>
-      </w:r>
-    </w:p>
-    <w:p>
-      <w:pPr>
-        <w:rPr>
-          <w:rFonts w:ascii="Arial" w:hAnsi="Arial" w:cs="Arial"/>
-          <w:color w:val="4472C4" w:themeColor="accent5"/>
-        </w:rPr>
-      </w:pPr>
-      <w:r>
-        <w:rPr>
-          <w:rFonts w:ascii="Arial" w:hAnsi="Arial" w:cs="Arial"/>
-        </w:rPr>
-        <w:t>Objective 3</w:t>
-      </w:r>
-      <w:r>
-        <w:rPr>
-          <w:rFonts w:ascii="Arial" w:hAnsi="Arial" w:cs="Arial"/>
-        </w:rPr>
-        <w:t xml:space="preserve">: </w:t>
-      </w:r>
-      <w:r>
-        <w:rPr>
-          <w:rFonts w:ascii="Arial" w:hAnsi="Arial" w:cs="Arial"/>
-          <w:color w:val="4472C4" w:themeColor="accent5"/>
-        </w:rPr>
-        <w:t>Objective Statement</w:t>
-      </w:r>
-      <w:r>
-        <w:rPr>
-          <w:rFonts w:ascii="Arial" w:hAnsi="Arial" w:cs="Arial"/>
-          <w:color w:val="4472C4" w:themeColor="accent5"/>
-        </w:rPr>
-        <w:t>.</w:t>
-      </w:r>
-    </w:p>
-    <w:p>
-      <w:pPr>
-        <w:rPr>
-          <w:rFonts w:ascii="Arial" w:hAnsi="Arial" w:cs="Arial"/>
-          <w:color w:val="4472C4" w:themeColor="accent5"/>
-        </w:rPr>
-      </w:pPr>
-      <w:r>
-        <w:rPr>
-          <w:rFonts w:ascii="Arial" w:hAnsi="Arial" w:cs="Arial"/>
-          <w:color w:val="4472C4" w:themeColor="accent5"/>
-        </w:rPr>
-        <w:t>Discussion…</w:t>
-      </w:r>
-    </w:p>
-    <w:p>
-      <w:pPr>
-        <w:rPr>
-          <w:rFonts w:ascii="Arial" w:hAnsi="Arial" w:cs="Arial"/>
-          <w:color w:val="4472C4" w:themeColor="accent5"/>
-        </w:rPr>
-      </w:pPr>
-      <w:r>
-        <w:rPr>
-          <w:rFonts w:ascii="Arial" w:hAnsi="Arial" w:cs="Arial"/>
-        </w:rPr>
-        <w:t>Objective 4</w:t>
-      </w:r>
-      <w:r>
-        <w:rPr>
-          <w:rFonts w:ascii="Arial" w:hAnsi="Arial" w:cs="Arial"/>
-        </w:rPr>
-        <w:t xml:space="preserve"> (optional)</w:t>
-      </w:r>
-      <w:r>
-        <w:rPr>
-          <w:rFonts w:ascii="Arial" w:hAnsi="Arial" w:cs="Arial"/>
-        </w:rPr>
-        <w:t xml:space="preserve">: </w:t>
-      </w:r>
-      <w:r>
-        <w:rPr>
-          <w:rFonts w:ascii="Arial" w:hAnsi="Arial" w:cs="Arial"/>
-          <w:color w:val="4472C4" w:themeColor="accent5"/>
-        </w:rPr>
-        <w:t>Objective Statement</w:t>
-      </w:r>
-      <w:r>
-        <w:rPr>
-          <w:rFonts w:ascii="Arial" w:hAnsi="Arial" w:cs="Arial"/>
-          <w:color w:val="4472C4" w:themeColor="accent5"/>
-        </w:rPr>
-        <w:t>.</w:t>
-      </w:r>
-    </w:p>
-    <w:p>
-      <w:pPr>
-        <w:rPr>
-          <w:rFonts w:ascii="Arial" w:hAnsi="Arial" w:cs="Arial"/>
-          <w:color w:val="4472C4" w:themeColor="accent5"/>
-        </w:rPr>
-      </w:pPr>
-      <w:r>
-        <w:rPr>
-          <w:rFonts w:ascii="Arial" w:hAnsi="Arial" w:cs="Arial"/>
-          <w:color w:val="4472C4" w:themeColor="accent5"/>
-        </w:rPr>
-        <w:t>Discussion…</w:t>
-      </w:r>
-    </w:p>
-    <w:p>
-      <w:pPr>
-        <w:rPr>
-          <w:rFonts w:ascii="Arial" w:hAnsi="Arial" w:cs="Arial"/>
-          <w:color w:val="4472C4" w:themeColor="accent5"/>
-        </w:rPr>
-      </w:pPr>
-      <w:r>
-        <w:rPr>
-          <w:rFonts w:ascii="Arial" w:hAnsi="Arial" w:cs="Arial"/>
-        </w:rPr>
-        <w:t>Objective 5</w:t>
-      </w:r>
-      <w:r>
-        <w:rPr>
-          <w:rFonts w:ascii="Arial" w:hAnsi="Arial" w:cs="Arial"/>
-        </w:rPr>
-        <w:t xml:space="preserve"> (optional)</w:t>
-      </w:r>
-      <w:r>
-        <w:rPr>
-          <w:rFonts w:ascii="Arial" w:hAnsi="Arial" w:cs="Arial"/>
-        </w:rPr>
-        <w:t xml:space="preserve">: </w:t>
-      </w:r>
-      <w:r>
-        <w:rPr>
-          <w:rFonts w:ascii="Arial" w:hAnsi="Arial" w:cs="Arial"/>
-          <w:color w:val="4472C4" w:themeColor="accent5"/>
-        </w:rPr>
-        <w:t>Objective Statement</w:t>
-      </w:r>
-      <w:r>
-        <w:rPr>
-          <w:rFonts w:ascii="Arial" w:hAnsi="Arial" w:cs="Arial"/>
-          <w:color w:val="4472C4" w:themeColor="accent5"/>
-        </w:rPr>
-        <w:t>.</w:t>
-      </w:r>
-    </w:p>
-    <w:p>
-      <w:pPr>
-        <w:rPr>
-          <w:rFonts w:ascii="Arial" w:hAnsi="Arial" w:cs="Arial"/>
-          <w:color w:val="4472C4" w:themeColor="accent5"/>
-        </w:rPr>
-      </w:pPr>
-      <w:r>
-        <w:rPr>
-          <w:rFonts w:ascii="Arial" w:hAnsi="Arial" w:cs="Arial"/>
-          <w:color w:val="4472C4" w:themeColor="accent5"/>
-        </w:rPr>
-        <w:t>Discussion…</w:t>
-      </w:r>
-    </w:p>
-    <w:p>
-      <w:pPr>
-        <w:rPr>
-          <w:rFonts w:ascii="Arial" w:hAnsi="Arial" w:cs="Arial"/>
-          <w:color w:val="4472C4" w:themeColor="accent5"/>
-        </w:rPr>
-      </w:pPr>
     </w:p>
     <w:sectPr>
       <w:pgSz w:w="12240" w:h="15840"/>
@@ -743,7 +605,7 @@
 </file>
 
 <file path=word/styles.xml><?xml version="1.0" encoding="utf-8"?>
-<w:styles xmlns:mc="http://schemas.openxmlformats.org/markup-compatibility/2006" xmlns:r="http://schemas.openxmlformats.org/officeDocument/2006/relationships" xmlns:w="http://schemas.openxmlformats.org/wordprocessingml/2006/main" xmlns:w14="http://schemas.microsoft.com/office/word/2010/wordml" xmlns:w15="http://schemas.microsoft.com/office/word/2012/wordml" mc:Ignorable="w14 w15">
+<w:styles xmlns:mc="http://schemas.openxmlformats.org/markup-compatibility/2006" xmlns:r="http://schemas.openxmlformats.org/officeDocument/2006/relationships" xmlns:w="http://schemas.openxmlformats.org/wordprocessingml/2006/main" xmlns:w14="http://schemas.microsoft.com/office/word/2010/wordml" xmlns:w15="http://schemas.microsoft.com/office/word/2012/wordml" xmlns:w16cid="http://schemas.microsoft.com/office/word/2016/wordml/cid" xmlns:w16se="http://schemas.microsoft.com/office/word/2015/wordml/symex" mc:Ignorable="w14 w15 w16se w16cid">
   <w:docDefaults>
     <w:rPrDefault>
       <w:rPr>
@@ -759,7 +621,7 @@
       </w:pPr>
     </w:pPrDefault>
   </w:docDefaults>
-  <w:latentStyles w:defLockedState="0" w:defUIPriority="99" w:defSemiHidden="0" w:defUnhideWhenUsed="0" w:defQFormat="0" w:count="371">
+  <w:latentStyles w:defLockedState="0" w:defUIPriority="99" w:defSemiHidden="0" w:defUnhideWhenUsed="0" w:defQFormat="0" w:count="375">
     <w:lsdException w:name="Normal" w:uiPriority="0" w:qFormat="1"/>
     <w:lsdException w:name="heading 1" w:uiPriority="9" w:qFormat="1"/>
     <w:lsdException w:name="heading 2" w:semiHidden="1" w:uiPriority="9" w:unhideWhenUsed="1" w:qFormat="1"/>
@@ -865,7 +727,6 @@
     <w:lsdException w:name="HTML Sample" w:semiHidden="1" w:unhideWhenUsed="1"/>
     <w:lsdException w:name="HTML Typewriter" w:semiHidden="1" w:unhideWhenUsed="1"/>
     <w:lsdException w:name="HTML Variable" w:semiHidden="1" w:unhideWhenUsed="1"/>
-    <w:lsdException w:name="Normal Table" w:semiHidden="1" w:unhideWhenUsed="1"/>
     <w:lsdException w:name="annotation subject" w:semiHidden="1" w:unhideWhenUsed="1"/>
     <w:lsdException w:name="No List" w:semiHidden="1" w:unhideWhenUsed="1"/>
     <w:lsdException w:name="Outline List 1" w:semiHidden="1" w:unhideWhenUsed="1"/>
@@ -909,10 +770,8 @@
     <w:lsdException w:name="Table Elegant" w:semiHidden="1" w:unhideWhenUsed="1"/>
     <w:lsdException w:name="Table Professional" w:semiHidden="1" w:unhideWhenUsed="1"/>
     <w:lsdException w:name="Table Subtle 1" w:semiHidden="1" w:unhideWhenUsed="1"/>
-    <w:lsdException w:name="Table Subtle 2" w:semiHidden="1" w:unhideWhenUsed="1"/>
     <w:lsdException w:name="Table Web 1" w:semiHidden="1" w:unhideWhenUsed="1"/>
     <w:lsdException w:name="Table Web 2" w:semiHidden="1" w:unhideWhenUsed="1"/>
-    <w:lsdException w:name="Table Web 3" w:semiHidden="1" w:unhideWhenUsed="1"/>
     <w:lsdException w:name="Balloon Text" w:semiHidden="1" w:unhideWhenUsed="1"/>
     <w:lsdException w:name="Table Grid" w:uiPriority="39"/>
     <w:lsdException w:name="Table Theme" w:semiHidden="1" w:unhideWhenUsed="1"/>
@@ -1131,6 +990,10 @@
     <w:lsdException w:name="List Table 5 Dark Accent 6" w:uiPriority="50"/>
     <w:lsdException w:name="List Table 6 Colorful Accent 6" w:uiPriority="51"/>
     <w:lsdException w:name="List Table 7 Colorful Accent 6" w:uiPriority="52"/>
+    <w:lsdException w:name="Mention" w:semiHidden="1" w:unhideWhenUsed="1"/>
+    <w:lsdException w:name="Smart Hyperlink" w:semiHidden="1" w:unhideWhenUsed="1"/>
+    <w:lsdException w:name="Hashtag" w:semiHidden="1" w:unhideWhenUsed="1"/>
+    <w:lsdException w:name="Unresolved Mention" w:semiHidden="1" w:unhideWhenUsed="1"/>
   </w:latentStyles>
   <w:style w:type="paragraph" w:default="1" w:styleId="Normal">
     <w:name w:val="Normal"/>

</xml_diff>

<commit_message>
Added Summary. Needs Review.
</commit_message>
<xml_diff>
--- a/Documentation/worksheet-3.1.docx
+++ b/Documentation/worksheet-3.1.docx
@@ -324,272 +324,202 @@
       <w:pPr>
         <w:rPr>
           <w:rFonts w:ascii="Arial" w:hAnsi="Arial" w:cs="Arial"/>
+        </w:rPr>
+      </w:pPr>
+      <w:r>
+        <w:rPr>
+          <w:rFonts w:ascii="Arial" w:hAnsi="Arial" w:cs="Arial"/>
           <w:i/>
+        </w:rPr>
+        <w:t>T</w:t>
+      </w:r>
+      <w:r>
+        <w:rPr>
+          <w:rFonts w:ascii="Arial" w:hAnsi="Arial" w:cs="Arial"/>
+          <w:i/>
+        </w:rPr>
+        <w:t xml:space="preserve">his document describes a household tracker that can keep track of the location of household objects. The tracker can be attached and removed from household objects manually and without extra tools. Tracker connects and syncs with application using </w:t>
+      </w:r>
+      <w:proofErr w:type="spellStart"/>
+      <w:r>
+        <w:rPr>
+          <w:rFonts w:ascii="Arial" w:hAnsi="Arial" w:cs="Arial"/>
+          <w:i/>
+        </w:rPr>
+        <w:t>WiFi</w:t>
+      </w:r>
+      <w:proofErr w:type="spellEnd"/>
+      <w:r>
+        <w:rPr>
+          <w:rFonts w:ascii="Arial" w:hAnsi="Arial" w:cs="Arial"/>
+          <w:i/>
+        </w:rPr>
+        <w:t xml:space="preserve"> to interface with the user.</w:t>
+      </w:r>
+    </w:p>
+    <w:p>
+      <w:pPr>
+        <w:rPr>
+          <w:rFonts w:ascii="Arial" w:hAnsi="Arial" w:cs="Arial"/>
+        </w:rPr>
+      </w:pPr>
+      <w:r>
+        <w:rPr>
+          <w:rFonts w:ascii="Arial" w:hAnsi="Arial" w:cs="Arial"/>
+        </w:rPr>
+        <w:t>Objective 1: Tracker syncs location with application.</w:t>
+      </w:r>
+    </w:p>
+    <w:p>
+      <w:pPr>
+        <w:rPr>
+          <w:rFonts w:ascii="Arial" w:hAnsi="Arial" w:cs="Arial"/>
           <w:color w:val="4472C4" w:themeColor="accent5"/>
         </w:rPr>
       </w:pPr>
       <w:r>
         <w:rPr>
           <w:rFonts w:ascii="Arial" w:hAnsi="Arial" w:cs="Arial"/>
-          <w:i/>
           <w:color w:val="4472C4" w:themeColor="accent5"/>
         </w:rPr>
-        <w:t>Blue text (like this) should be removed from your submission.</w:t>
-      </w:r>
-      <w:r>
-        <w:rPr>
-          <w:rFonts w:ascii="Arial" w:hAnsi="Arial" w:cs="Arial"/>
-          <w:i/>
+        <w:t>Discussion…</w:t>
+      </w:r>
+    </w:p>
+    <w:p>
+      <w:pPr>
+        <w:rPr>
+          <w:rFonts w:ascii="Arial" w:hAnsi="Arial" w:cs="Arial"/>
           <w:color w:val="4472C4" w:themeColor="accent5"/>
         </w:rPr>
-        <w:t xml:space="preserve"> Your project should have 3-5 specific objectives, which if achieved, will deliver a solution approach with desired benefits.</w:t>
-      </w:r>
-      <w:r>
-        <w:rPr>
-          <w:rFonts w:ascii="Arial" w:hAnsi="Arial" w:cs="Arial"/>
-          <w:i/>
+      </w:pPr>
+      <w:r>
+        <w:rPr>
+          <w:rFonts w:ascii="Arial" w:hAnsi="Arial" w:cs="Arial"/>
+        </w:rPr>
+        <w:t>Objective 2: Tracker can be reallocated to a new object.</w:t>
+      </w:r>
+    </w:p>
+    <w:p>
+      <w:pPr>
+        <w:rPr>
+          <w:rFonts w:ascii="Arial" w:hAnsi="Arial" w:cs="Arial"/>
           <w:color w:val="4472C4" w:themeColor="accent5"/>
         </w:rPr>
-        <w:t xml:space="preserve">  You can precede your list of objectives with a 1-2 sentence overarching narrative statement to concisely state the overall goal of your project.</w:t>
-      </w:r>
-      <w:r>
-        <w:rPr>
-          <w:rFonts w:ascii="Arial" w:hAnsi="Arial" w:cs="Arial"/>
-          <w:i/>
+      </w:pPr>
+      <w:r>
+        <w:rPr>
+          <w:rFonts w:ascii="Arial" w:hAnsi="Arial" w:cs="Arial"/>
           <w:color w:val="4472C4" w:themeColor="accent5"/>
         </w:rPr>
-        <w:t xml:space="preserve">  Each objective should have a short paragraph of discussion.  For </w:t>
-      </w:r>
-      <w:proofErr w:type="gramStart"/>
-      <w:r>
-        <w:rPr>
-          <w:rFonts w:ascii="Arial" w:hAnsi="Arial" w:cs="Arial"/>
-          <w:i/>
+        <w:t>Discussion…</w:t>
+      </w:r>
+    </w:p>
+    <w:p>
+      <w:pPr>
+        <w:rPr>
+          <w:rFonts w:ascii="Arial" w:hAnsi="Arial" w:cs="Arial"/>
           <w:color w:val="4472C4" w:themeColor="accent5"/>
         </w:rPr>
-        <w:t>example</w:t>
-      </w:r>
-      <w:proofErr w:type="gramEnd"/>
-      <w:r>
-        <w:rPr>
-          <w:rFonts w:ascii="Arial" w:hAnsi="Arial" w:cs="Arial"/>
-          <w:i/>
+      </w:pPr>
+      <w:r>
+        <w:rPr>
+          <w:rFonts w:ascii="Arial" w:hAnsi="Arial" w:cs="Arial"/>
+        </w:rPr>
+        <w:t>Objective 3: Tracker has configurable alerts from an application.</w:t>
+      </w:r>
+    </w:p>
+    <w:p>
+      <w:pPr>
+        <w:rPr>
+          <w:rFonts w:ascii="Arial" w:hAnsi="Arial" w:cs="Arial"/>
           <w:color w:val="4472C4" w:themeColor="accent5"/>
         </w:rPr>
-        <w:t>…</w:t>
-      </w:r>
-    </w:p>
-    <w:p>
-      <w:pPr>
-        <w:rPr>
-          <w:rFonts w:ascii="Arial" w:hAnsi="Arial" w:cs="Arial"/>
-          <w:i/>
+      </w:pPr>
+      <w:r>
+        <w:rPr>
+          <w:rFonts w:ascii="Arial" w:hAnsi="Arial" w:cs="Arial"/>
           <w:color w:val="4472C4" w:themeColor="accent5"/>
         </w:rPr>
-      </w:pPr>
-      <w:r>
-        <w:rPr>
-          <w:rFonts w:ascii="Arial" w:hAnsi="Arial" w:cs="Arial"/>
-          <w:i/>
+        <w:t>Discussion…</w:t>
+      </w:r>
+    </w:p>
+    <w:p>
+      <w:pPr>
+        <w:rPr>
+          <w:rFonts w:ascii="Arial" w:hAnsi="Arial" w:cs="Arial"/>
+        </w:rPr>
+      </w:pPr>
+      <w:r>
+        <w:rPr>
+          <w:rFonts w:ascii="Arial" w:hAnsi="Arial" w:cs="Arial"/>
+        </w:rPr>
+        <w:t>Objective 4: Tracker has LED light to display alerts.</w:t>
+      </w:r>
+    </w:p>
+    <w:p>
+      <w:pPr>
+        <w:rPr>
+          <w:rFonts w:ascii="Arial" w:hAnsi="Arial" w:cs="Arial"/>
+        </w:rPr>
+      </w:pPr>
+    </w:p>
+    <w:p>
+      <w:pPr>
+        <w:rPr>
+          <w:rFonts w:ascii="Arial" w:hAnsi="Arial" w:cs="Arial"/>
+        </w:rPr>
+      </w:pPr>
+      <w:r>
+        <w:rPr>
+          <w:rFonts w:ascii="Arial" w:hAnsi="Arial" w:cs="Arial"/>
+        </w:rPr>
+        <w:t>Objective 5: Tracker has replaceable power source.</w:t>
+      </w:r>
+    </w:p>
+    <w:p>
+      <w:pPr>
+        <w:rPr>
+          <w:rFonts w:ascii="Arial" w:hAnsi="Arial" w:cs="Arial"/>
+        </w:rPr>
+      </w:pPr>
+    </w:p>
+    <w:p>
+      <w:pPr>
+        <w:rPr>
+          <w:rFonts w:ascii="Arial" w:hAnsi="Arial" w:cs="Arial"/>
+        </w:rPr>
+      </w:pPr>
+      <w:r>
+        <w:rPr>
+          <w:rFonts w:ascii="Arial" w:hAnsi="Arial" w:cs="Arial"/>
+        </w:rPr>
+        <w:t>Objective 6: Tracker is resistant.</w:t>
+      </w:r>
+    </w:p>
+    <w:p>
+      <w:pPr>
+        <w:rPr>
+          <w:rFonts w:ascii="Arial" w:hAnsi="Arial" w:cs="Arial"/>
           <w:color w:val="4472C4" w:themeColor="accent5"/>
         </w:rPr>
-        <w:t>Objective X: The designed toilet is the industry leader in flush performance.</w:t>
-      </w:r>
-    </w:p>
-    <w:p>
-      <w:pPr>
-        <w:rPr>
-          <w:rFonts w:ascii="Arial" w:hAnsi="Arial" w:cs="Arial"/>
-          <w:i/>
+      </w:pPr>
+      <w:r>
+        <w:rPr>
+          <w:rFonts w:ascii="Arial" w:hAnsi="Arial" w:cs="Arial"/>
           <w:color w:val="4472C4" w:themeColor="accent5"/>
         </w:rPr>
-      </w:pPr>
-      <w:r>
-        <w:rPr>
-          <w:rFonts w:ascii="Arial" w:hAnsi="Arial" w:cs="Arial"/>
-          <w:i/>
+        <w:t>Discussion…</w:t>
+      </w:r>
+    </w:p>
+    <w:p>
+      <w:pPr>
+        <w:rPr>
+          <w:rFonts w:ascii="Arial" w:hAnsi="Arial" w:cs="Arial"/>
           <w:color w:val="4472C4" w:themeColor="accent5"/>
         </w:rPr>
-        <w:t>Flush performance refers to the ability to dispose of a mix of baby wipes, sponges, plastic balls, and water-filled latex sleeves without clogging. A secondary measure of flush performance is how well each flush cleans the toilet bowl and moves waste down the drain line. Top performers leave the bowl pristine and carry waste down the drain pipe without clogs.</w:t>
-      </w:r>
-    </w:p>
-    <w:p>
-      <w:pPr>
-        <w:rPr>
-          <w:rFonts w:ascii="Arial" w:hAnsi="Arial" w:cs="Arial"/>
-          <w:color w:val="4472C4" w:themeColor="accent5"/>
-        </w:rPr>
-      </w:pPr>
-      <w:r>
-        <w:rPr>
-          <w:rFonts w:ascii="Arial" w:hAnsi="Arial" w:cs="Arial"/>
-          <w:color w:val="4472C4" w:themeColor="accent5"/>
-        </w:rPr>
-        <w:t>Preceding 1-2 sentence narrative statement of overall project goal…</w:t>
-      </w:r>
-    </w:p>
-    <w:p>
-      <w:pPr>
-        <w:rPr>
-          <w:rFonts w:ascii="Arial" w:hAnsi="Arial" w:cs="Arial"/>
-        </w:rPr>
-      </w:pPr>
-      <w:r>
-        <w:rPr>
-          <w:rFonts w:ascii="Arial" w:hAnsi="Arial" w:cs="Arial"/>
-        </w:rPr>
-        <w:t>Objective 1: Tracker syncs location with application.</w:t>
-      </w:r>
-    </w:p>
-    <w:p>
-      <w:pPr>
-        <w:rPr>
-          <w:rFonts w:ascii="Arial" w:hAnsi="Arial" w:cs="Arial"/>
-          <w:color w:val="4472C4" w:themeColor="accent5"/>
-        </w:rPr>
-      </w:pPr>
-      <w:r>
-        <w:rPr>
-          <w:rFonts w:ascii="Arial" w:hAnsi="Arial" w:cs="Arial"/>
-          <w:color w:val="4472C4" w:themeColor="accent5"/>
-        </w:rPr>
-        <w:t>Discussion…</w:t>
-      </w:r>
-    </w:p>
-    <w:p>
-      <w:pPr>
-        <w:rPr>
-          <w:rFonts w:ascii="Arial" w:hAnsi="Arial" w:cs="Arial"/>
-          <w:color w:val="4472C4" w:themeColor="accent5"/>
-        </w:rPr>
-      </w:pPr>
-      <w:r>
-        <w:rPr>
-          <w:rFonts w:ascii="Arial" w:hAnsi="Arial" w:cs="Arial"/>
-        </w:rPr>
-        <w:t>Objective 2: Tracker can be reallocated to a new object.</w:t>
-      </w:r>
-    </w:p>
-    <w:p>
-      <w:pPr>
-        <w:rPr>
-          <w:rFonts w:ascii="Arial" w:hAnsi="Arial" w:cs="Arial"/>
-          <w:color w:val="4472C4" w:themeColor="accent5"/>
-        </w:rPr>
-      </w:pPr>
-      <w:r>
-        <w:rPr>
-          <w:rFonts w:ascii="Arial" w:hAnsi="Arial" w:cs="Arial"/>
-          <w:color w:val="4472C4" w:themeColor="accent5"/>
-        </w:rPr>
-        <w:t>Discussion…</w:t>
-      </w:r>
-    </w:p>
-    <w:p>
-      <w:pPr>
-        <w:rPr>
-          <w:rFonts w:ascii="Arial" w:hAnsi="Arial" w:cs="Arial"/>
-          <w:color w:val="4472C4" w:themeColor="accent5"/>
-        </w:rPr>
-      </w:pPr>
-      <w:r>
-        <w:rPr>
-          <w:rFonts w:ascii="Arial" w:hAnsi="Arial" w:cs="Arial"/>
-        </w:rPr>
-        <w:t>Objective 3: Tracker has configurable alerts from an application.</w:t>
-      </w:r>
-    </w:p>
-    <w:p>
-      <w:pPr>
-        <w:rPr>
-          <w:rFonts w:ascii="Arial" w:hAnsi="Arial" w:cs="Arial"/>
-          <w:color w:val="4472C4" w:themeColor="accent5"/>
-        </w:rPr>
-      </w:pPr>
-      <w:r>
-        <w:rPr>
-          <w:rFonts w:ascii="Arial" w:hAnsi="Arial" w:cs="Arial"/>
-          <w:color w:val="4472C4" w:themeColor="accent5"/>
-        </w:rPr>
-        <w:t>Discussion…</w:t>
-      </w:r>
-    </w:p>
-    <w:p>
-      <w:pPr>
-        <w:rPr>
-          <w:rFonts w:ascii="Arial" w:hAnsi="Arial" w:cs="Arial"/>
-        </w:rPr>
-      </w:pPr>
-      <w:r>
-        <w:rPr>
-          <w:rFonts w:ascii="Arial" w:hAnsi="Arial" w:cs="Arial"/>
-        </w:rPr>
-        <w:t>Objective 4: Tracker has LED light to display alerts.</w:t>
-      </w:r>
-    </w:p>
-    <w:p>
-      <w:pPr>
-        <w:rPr>
-          <w:rFonts w:ascii="Arial" w:hAnsi="Arial" w:cs="Arial"/>
-        </w:rPr>
-      </w:pPr>
-    </w:p>
-    <w:p>
-      <w:pPr>
-        <w:rPr>
-          <w:rFonts w:ascii="Arial" w:hAnsi="Arial" w:cs="Arial"/>
-        </w:rPr>
-      </w:pPr>
-      <w:r>
-        <w:rPr>
-          <w:rFonts w:ascii="Arial" w:hAnsi="Arial" w:cs="Arial"/>
-        </w:rPr>
-        <w:t>Objective 5: Tracker has replaceable power source.</w:t>
-      </w:r>
-    </w:p>
-    <w:p>
-      <w:pPr>
-        <w:rPr>
-          <w:rFonts w:ascii="Arial" w:hAnsi="Arial" w:cs="Arial"/>
-        </w:rPr>
-      </w:pPr>
-    </w:p>
-    <w:p>
-      <w:pPr>
-        <w:rPr>
-          <w:rFonts w:ascii="Arial" w:hAnsi="Arial" w:cs="Arial"/>
-        </w:rPr>
-      </w:pPr>
-      <w:r>
-        <w:rPr>
-          <w:rFonts w:ascii="Arial" w:hAnsi="Arial" w:cs="Arial"/>
-        </w:rPr>
-        <w:t>Objective 6: Tracker is resistant.</w:t>
-      </w:r>
-    </w:p>
-    <w:p>
-      <w:pPr>
-        <w:rPr>
-          <w:rFonts w:ascii="Arial" w:hAnsi="Arial" w:cs="Arial"/>
-          <w:color w:val="4472C4" w:themeColor="accent5"/>
-        </w:rPr>
-      </w:pPr>
-      <w:r>
-        <w:rPr>
-          <w:rFonts w:ascii="Arial" w:hAnsi="Arial" w:cs="Arial"/>
-          <w:color w:val="4472C4" w:themeColor="accent5"/>
-        </w:rPr>
-        <w:t>Discussion…</w:t>
-      </w:r>
-    </w:p>
-    <w:p>
-      <w:pPr>
-        <w:rPr>
-          <w:rFonts w:ascii="Arial" w:hAnsi="Arial" w:cs="Arial"/>
-          <w:color w:val="4472C4" w:themeColor="accent5"/>
-        </w:rPr>
-      </w:pPr>
-    </w:p>
+      </w:pPr>
+    </w:p>
+    <w:p/>
     <w:p>
       <w:bookmarkStart w:id="0" w:name="_GoBack"/>
       <w:bookmarkEnd w:id="0"/>
@@ -727,6 +657,7 @@
     <w:lsdException w:name="HTML Sample" w:semiHidden="1" w:unhideWhenUsed="1"/>
     <w:lsdException w:name="HTML Typewriter" w:semiHidden="1" w:unhideWhenUsed="1"/>
     <w:lsdException w:name="HTML Variable" w:semiHidden="1" w:unhideWhenUsed="1"/>
+    <w:lsdException w:name="Normal Table" w:semiHidden="1" w:unhideWhenUsed="1"/>
     <w:lsdException w:name="annotation subject" w:semiHidden="1" w:unhideWhenUsed="1"/>
     <w:lsdException w:name="No List" w:semiHidden="1" w:unhideWhenUsed="1"/>
     <w:lsdException w:name="Outline List 1" w:semiHidden="1" w:unhideWhenUsed="1"/>
@@ -770,8 +701,10 @@
     <w:lsdException w:name="Table Elegant" w:semiHidden="1" w:unhideWhenUsed="1"/>
     <w:lsdException w:name="Table Professional" w:semiHidden="1" w:unhideWhenUsed="1"/>
     <w:lsdException w:name="Table Subtle 1" w:semiHidden="1" w:unhideWhenUsed="1"/>
+    <w:lsdException w:name="Table Subtle 2" w:semiHidden="1" w:unhideWhenUsed="1"/>
     <w:lsdException w:name="Table Web 1" w:semiHidden="1" w:unhideWhenUsed="1"/>
     <w:lsdException w:name="Table Web 2" w:semiHidden="1" w:unhideWhenUsed="1"/>
+    <w:lsdException w:name="Table Web 3" w:semiHidden="1" w:unhideWhenUsed="1"/>
     <w:lsdException w:name="Balloon Text" w:semiHidden="1" w:unhideWhenUsed="1"/>
     <w:lsdException w:name="Table Grid" w:uiPriority="39"/>
     <w:lsdException w:name="Table Theme" w:semiHidden="1" w:unhideWhenUsed="1"/>

</xml_diff>

<commit_message>
I'm working on objectives 1 and 2
</commit_message>
<xml_diff>
--- a/Documentation/worksheet-3.1.docx
+++ b/Documentation/worksheet-3.1.docx
@@ -1,6 +1,6 @@
 
 <file path=word/document.xml><?xml version="1.0" encoding="utf-8"?>
-<w:document xmlns:wpc="http://schemas.microsoft.com/office/word/2010/wordprocessingCanvas" xmlns:cx="http://schemas.microsoft.com/office/drawing/2014/chartex" xmlns:cx1="http://schemas.microsoft.com/office/drawing/2015/9/8/chartex" xmlns:cx2="http://schemas.microsoft.com/office/drawing/2015/10/21/chartex" xmlns:cx3="http://schemas.microsoft.com/office/drawing/2016/5/9/chartex" xmlns:cx4="http://schemas.microsoft.com/office/drawing/2016/5/10/chartex" xmlns:cx5="http://schemas.microsoft.com/office/drawing/2016/5/11/chartex" xmlns:cx6="http://schemas.microsoft.com/office/drawing/2016/5/12/chartex" xmlns:cx7="http://schemas.microsoft.com/office/drawing/2016/5/13/chartex" xmlns:cx8="http://schemas.microsoft.com/office/drawing/2016/5/14/chartex" xmlns:mc="http://schemas.openxmlformats.org/markup-compatibility/2006" xmlns:aink="http://schemas.microsoft.com/office/drawing/2016/ink" xmlns:am3d="http://schemas.microsoft.com/office/drawing/2017/model3d" xmlns:o="urn:schemas-microsoft-com:office:office" xmlns:r="http://schemas.openxmlformats.org/officeDocument/2006/relationships" xmlns:m="http://schemas.openxmlformats.org/officeDocument/2006/math" xmlns:v="urn:schemas-microsoft-com:vml" xmlns:wp14="http://schemas.microsoft.com/office/word/2010/wordprocessingDrawing" xmlns:wp="http://schemas.openxmlformats.org/drawingml/2006/wordprocessingDrawing" xmlns:w10="urn:schemas-microsoft-com:office:word" xmlns:w="http://schemas.openxmlformats.org/wordprocessingml/2006/main" xmlns:w14="http://schemas.microsoft.com/office/word/2010/wordml" xmlns:w15="http://schemas.microsoft.com/office/word/2012/wordml" xmlns:w16cid="http://schemas.microsoft.com/office/word/2016/wordml/cid" xmlns:w16se="http://schemas.microsoft.com/office/word/2015/wordml/symex" xmlns:wpg="http://schemas.microsoft.com/office/word/2010/wordprocessingGroup" xmlns:wpi="http://schemas.microsoft.com/office/word/2010/wordprocessingInk" xmlns:wne="http://schemas.microsoft.com/office/word/2006/wordml" xmlns:wps="http://schemas.microsoft.com/office/word/2010/wordprocessingShape" mc:Ignorable="w14 w15 w16se w16cid wp14">
+<w:document xmlns:wpc="http://schemas.microsoft.com/office/word/2010/wordprocessingCanvas" xmlns:cx="http://schemas.microsoft.com/office/drawing/2014/chartex" xmlns:mc="http://schemas.openxmlformats.org/markup-compatibility/2006" xmlns:o="urn:schemas-microsoft-com:office:office" xmlns:r="http://schemas.openxmlformats.org/officeDocument/2006/relationships" xmlns:m="http://schemas.openxmlformats.org/officeDocument/2006/math" xmlns:v="urn:schemas-microsoft-com:vml" xmlns:wp14="http://schemas.microsoft.com/office/word/2010/wordprocessingDrawing" xmlns:wp="http://schemas.openxmlformats.org/drawingml/2006/wordprocessingDrawing" xmlns:w10="urn:schemas-microsoft-com:office:word" xmlns:w="http://schemas.openxmlformats.org/wordprocessingml/2006/main" xmlns:w14="http://schemas.microsoft.com/office/word/2010/wordml" xmlns:w15="http://schemas.microsoft.com/office/word/2012/wordml" xmlns:w16se="http://schemas.microsoft.com/office/word/2015/wordml/symex" xmlns:wpg="http://schemas.microsoft.com/office/word/2010/wordprocessingGroup" xmlns:wpi="http://schemas.microsoft.com/office/word/2010/wordprocessingInk" xmlns:wne="http://schemas.microsoft.com/office/word/2006/wordml" xmlns:wps="http://schemas.microsoft.com/office/word/2010/wordprocessingShape" mc:Ignorable="w14 w15 w16se wp14">
   <w:body>
     <w:tbl>
       <w:tblPr>
@@ -445,15 +445,13 @@
       <w:pPr>
         <w:rPr>
           <w:rFonts w:ascii="Arial" w:hAnsi="Arial" w:cs="Arial"/>
-          <w:color w:val="4472C4" w:themeColor="accent5"/>
-        </w:rPr>
-      </w:pPr>
-      <w:r>
-        <w:rPr>
-          <w:rFonts w:ascii="Arial" w:hAnsi="Arial" w:cs="Arial"/>
-          <w:color w:val="4472C4" w:themeColor="accent5"/>
-        </w:rPr>
-        <w:t>Discussion…</w:t>
+        </w:rPr>
+      </w:pPr>
+      <w:r>
+        <w:rPr>
+          <w:rFonts w:ascii="Arial" w:hAnsi="Arial" w:cs="Arial"/>
+        </w:rPr>
+        <w:t>Tracker is able to record and monitor the location of objects that it is linked to via the application.</w:t>
       </w:r>
     </w:p>
     <w:p>
@@ -474,126 +472,123 @@
       <w:pPr>
         <w:rPr>
           <w:rFonts w:ascii="Arial" w:hAnsi="Arial" w:cs="Arial"/>
-          <w:color w:val="4472C4" w:themeColor="accent5"/>
-        </w:rPr>
-      </w:pPr>
-      <w:r>
-        <w:rPr>
-          <w:rFonts w:ascii="Arial" w:hAnsi="Arial" w:cs="Arial"/>
-          <w:color w:val="4472C4" w:themeColor="accent5"/>
-        </w:rPr>
-        <w:t>Discussion…</w:t>
-      </w:r>
-    </w:p>
-    <w:p>
-      <w:pPr>
-        <w:rPr>
-          <w:rFonts w:ascii="Arial" w:hAnsi="Arial" w:cs="Arial"/>
-          <w:color w:val="4472C4" w:themeColor="accent5"/>
-        </w:rPr>
-      </w:pPr>
-      <w:r>
-        <w:rPr>
-          <w:rFonts w:ascii="Arial" w:hAnsi="Arial" w:cs="Arial"/>
-        </w:rPr>
-        <w:t>Objective 3: Tracker has configurable alerts from an application.</w:t>
-      </w:r>
-    </w:p>
-    <w:p>
-      <w:pPr>
-        <w:rPr>
-          <w:rFonts w:ascii="Arial" w:hAnsi="Arial" w:cs="Arial"/>
-          <w:color w:val="4472C4" w:themeColor="accent5"/>
-        </w:rPr>
-      </w:pPr>
-      <w:r>
-        <w:rPr>
-          <w:rFonts w:ascii="Arial" w:hAnsi="Arial" w:cs="Arial"/>
-          <w:color w:val="4472C4" w:themeColor="accent5"/>
-        </w:rPr>
-        <w:t>Discussion…</w:t>
-      </w:r>
-    </w:p>
-    <w:p>
-      <w:pPr>
-        <w:rPr>
-          <w:rFonts w:ascii="Arial" w:hAnsi="Arial" w:cs="Arial"/>
-        </w:rPr>
-      </w:pPr>
-      <w:r>
-        <w:rPr>
-          <w:rFonts w:ascii="Arial" w:hAnsi="Arial" w:cs="Arial"/>
-        </w:rPr>
-        <w:t>Objective 4: Tracker has LED light to display alerts.</w:t>
-      </w:r>
-    </w:p>
-    <w:p>
-      <w:pPr>
-        <w:rPr>
-          <w:rFonts w:ascii="Arial" w:hAnsi="Arial" w:cs="Arial"/>
-        </w:rPr>
-      </w:pPr>
-    </w:p>
-    <w:p>
-      <w:pPr>
-        <w:rPr>
-          <w:rFonts w:ascii="Arial" w:hAnsi="Arial" w:cs="Arial"/>
-        </w:rPr>
-      </w:pPr>
-      <w:r>
-        <w:rPr>
-          <w:rFonts w:ascii="Arial" w:hAnsi="Arial" w:cs="Arial"/>
-        </w:rPr>
-        <w:t>Objective 5: Tracker has replaceable power source.</w:t>
-      </w:r>
-    </w:p>
-    <w:p>
-      <w:pPr>
-        <w:rPr>
-          <w:rFonts w:ascii="Arial" w:hAnsi="Arial" w:cs="Arial"/>
-        </w:rPr>
-      </w:pPr>
-    </w:p>
-    <w:p>
-      <w:pPr>
-        <w:rPr>
-          <w:rFonts w:ascii="Arial" w:hAnsi="Arial" w:cs="Arial"/>
-        </w:rPr>
-      </w:pPr>
-      <w:r>
-        <w:rPr>
-          <w:rFonts w:ascii="Arial" w:hAnsi="Arial" w:cs="Arial"/>
-        </w:rPr>
-        <w:t>Objective 6: Tracker is resistant.</w:t>
-      </w:r>
-    </w:p>
-    <w:p>
-      <w:pPr>
-        <w:rPr>
-          <w:rFonts w:ascii="Arial" w:hAnsi="Arial" w:cs="Arial"/>
-          <w:color w:val="4472C4" w:themeColor="accent5"/>
-        </w:rPr>
-      </w:pPr>
-      <w:r>
-        <w:rPr>
-          <w:rFonts w:ascii="Arial" w:hAnsi="Arial" w:cs="Arial"/>
-          <w:color w:val="4472C4" w:themeColor="accent5"/>
-        </w:rPr>
-        <w:t>Discussion…</w:t>
-      </w:r>
-    </w:p>
-    <w:p>
-      <w:pPr>
-        <w:rPr>
-          <w:rFonts w:ascii="Arial" w:hAnsi="Arial" w:cs="Arial"/>
-          <w:color w:val="4472C4" w:themeColor="accent5"/>
-        </w:rPr>
-      </w:pPr>
-    </w:p>
-    <w:p>
+        </w:rPr>
+      </w:pPr>
+      <w:r>
+        <w:rPr>
+          <w:rFonts w:ascii="Arial" w:hAnsi="Arial" w:cs="Arial"/>
+        </w:rPr>
+        <w:t>Tracker is able to connect to new objects should the user desire.</w:t>
+      </w:r>
       <w:bookmarkStart w:id="0" w:name="_GoBack"/>
       <w:bookmarkEnd w:id="0"/>
     </w:p>
+    <w:p>
+      <w:pPr>
+        <w:rPr>
+          <w:rFonts w:ascii="Arial" w:hAnsi="Arial" w:cs="Arial"/>
+          <w:color w:val="4472C4" w:themeColor="accent5"/>
+        </w:rPr>
+      </w:pPr>
+      <w:r>
+        <w:rPr>
+          <w:rFonts w:ascii="Arial" w:hAnsi="Arial" w:cs="Arial"/>
+        </w:rPr>
+        <w:t>Objective 3: Tracker has configurable alerts from an application.</w:t>
+      </w:r>
+    </w:p>
+    <w:p>
+      <w:pPr>
+        <w:rPr>
+          <w:rFonts w:ascii="Arial" w:hAnsi="Arial" w:cs="Arial"/>
+          <w:color w:val="4472C4" w:themeColor="accent5"/>
+        </w:rPr>
+      </w:pPr>
+      <w:r>
+        <w:rPr>
+          <w:rFonts w:ascii="Arial" w:hAnsi="Arial" w:cs="Arial"/>
+          <w:color w:val="4472C4" w:themeColor="accent5"/>
+        </w:rPr>
+        <w:t>Discussion…</w:t>
+      </w:r>
+    </w:p>
+    <w:p>
+      <w:pPr>
+        <w:rPr>
+          <w:rFonts w:ascii="Arial" w:hAnsi="Arial" w:cs="Arial"/>
+        </w:rPr>
+      </w:pPr>
+      <w:r>
+        <w:rPr>
+          <w:rFonts w:ascii="Arial" w:hAnsi="Arial" w:cs="Arial"/>
+        </w:rPr>
+        <w:t>Objective 4: Tracker has LED light to display alerts.</w:t>
+      </w:r>
+    </w:p>
+    <w:p>
+      <w:pPr>
+        <w:rPr>
+          <w:rFonts w:ascii="Arial" w:hAnsi="Arial" w:cs="Arial"/>
+        </w:rPr>
+      </w:pPr>
+    </w:p>
+    <w:p>
+      <w:pPr>
+        <w:rPr>
+          <w:rFonts w:ascii="Arial" w:hAnsi="Arial" w:cs="Arial"/>
+        </w:rPr>
+      </w:pPr>
+      <w:r>
+        <w:rPr>
+          <w:rFonts w:ascii="Arial" w:hAnsi="Arial" w:cs="Arial"/>
+        </w:rPr>
+        <w:t>Objective 5: Tracker has replaceable power source.</w:t>
+      </w:r>
+    </w:p>
+    <w:p>
+      <w:pPr>
+        <w:rPr>
+          <w:rFonts w:ascii="Arial" w:hAnsi="Arial" w:cs="Arial"/>
+        </w:rPr>
+      </w:pPr>
+    </w:p>
+    <w:p>
+      <w:pPr>
+        <w:rPr>
+          <w:rFonts w:ascii="Arial" w:hAnsi="Arial" w:cs="Arial"/>
+        </w:rPr>
+      </w:pPr>
+      <w:r>
+        <w:rPr>
+          <w:rFonts w:ascii="Arial" w:hAnsi="Arial" w:cs="Arial"/>
+        </w:rPr>
+        <w:t>Objective 6: Tracker is resistant.</w:t>
+      </w:r>
+    </w:p>
+    <w:p>
+      <w:pPr>
+        <w:rPr>
+          <w:rFonts w:ascii="Arial" w:hAnsi="Arial" w:cs="Arial"/>
+          <w:color w:val="4472C4" w:themeColor="accent5"/>
+        </w:rPr>
+      </w:pPr>
+      <w:r>
+        <w:rPr>
+          <w:rFonts w:ascii="Arial" w:hAnsi="Arial" w:cs="Arial"/>
+          <w:color w:val="4472C4" w:themeColor="accent5"/>
+        </w:rPr>
+        <w:t>Discussion…</w:t>
+      </w:r>
+    </w:p>
+    <w:p>
+      <w:pPr>
+        <w:rPr>
+          <w:rFonts w:ascii="Arial" w:hAnsi="Arial" w:cs="Arial"/>
+          <w:color w:val="4472C4" w:themeColor="accent5"/>
+        </w:rPr>
+      </w:pPr>
+    </w:p>
+    <w:p/>
     <w:sectPr>
       <w:pgSz w:w="12240" w:h="15840"/>
       <w:pgMar w:top="1080" w:right="1080" w:bottom="1080" w:left="1080" w:header="720" w:footer="720" w:gutter="0"/>
@@ -605,7 +600,7 @@
 </file>
 
 <file path=word/styles.xml><?xml version="1.0" encoding="utf-8"?>
-<w:styles xmlns:mc="http://schemas.openxmlformats.org/markup-compatibility/2006" xmlns:r="http://schemas.openxmlformats.org/officeDocument/2006/relationships" xmlns:w="http://schemas.openxmlformats.org/wordprocessingml/2006/main" xmlns:w14="http://schemas.microsoft.com/office/word/2010/wordml" xmlns:w15="http://schemas.microsoft.com/office/word/2012/wordml" xmlns:w16cid="http://schemas.microsoft.com/office/word/2016/wordml/cid" xmlns:w16se="http://schemas.microsoft.com/office/word/2015/wordml/symex" mc:Ignorable="w14 w15 w16se w16cid">
+<w:styles xmlns:mc="http://schemas.openxmlformats.org/markup-compatibility/2006" xmlns:r="http://schemas.openxmlformats.org/officeDocument/2006/relationships" xmlns:w="http://schemas.openxmlformats.org/wordprocessingml/2006/main" xmlns:w14="http://schemas.microsoft.com/office/word/2010/wordml" xmlns:w15="http://schemas.microsoft.com/office/word/2012/wordml" xmlns:w16se="http://schemas.microsoft.com/office/word/2015/wordml/symex" mc:Ignorable="w14 w15 w16se">
   <w:docDefaults>
     <w:rPrDefault>
       <w:rPr>
@@ -621,7 +616,7 @@
       </w:pPr>
     </w:pPrDefault>
   </w:docDefaults>
-  <w:latentStyles w:defLockedState="0" w:defUIPriority="99" w:defSemiHidden="0" w:defUnhideWhenUsed="0" w:defQFormat="0" w:count="375">
+  <w:latentStyles w:defLockedState="0" w:defUIPriority="99" w:defSemiHidden="0" w:defUnhideWhenUsed="0" w:defQFormat="0" w:count="371">
     <w:lsdException w:name="Normal" w:uiPriority="0" w:qFormat="1"/>
     <w:lsdException w:name="heading 1" w:uiPriority="9" w:qFormat="1"/>
     <w:lsdException w:name="heading 2" w:semiHidden="1" w:uiPriority="9" w:unhideWhenUsed="1" w:qFormat="1"/>
@@ -727,6 +722,7 @@
     <w:lsdException w:name="HTML Sample" w:semiHidden="1" w:unhideWhenUsed="1"/>
     <w:lsdException w:name="HTML Typewriter" w:semiHidden="1" w:unhideWhenUsed="1"/>
     <w:lsdException w:name="HTML Variable" w:semiHidden="1" w:unhideWhenUsed="1"/>
+    <w:lsdException w:name="Normal Table" w:semiHidden="1" w:unhideWhenUsed="1"/>
     <w:lsdException w:name="annotation subject" w:semiHidden="1" w:unhideWhenUsed="1"/>
     <w:lsdException w:name="No List" w:semiHidden="1" w:unhideWhenUsed="1"/>
     <w:lsdException w:name="Outline List 1" w:semiHidden="1" w:unhideWhenUsed="1"/>
@@ -770,8 +766,10 @@
     <w:lsdException w:name="Table Elegant" w:semiHidden="1" w:unhideWhenUsed="1"/>
     <w:lsdException w:name="Table Professional" w:semiHidden="1" w:unhideWhenUsed="1"/>
     <w:lsdException w:name="Table Subtle 1" w:semiHidden="1" w:unhideWhenUsed="1"/>
+    <w:lsdException w:name="Table Subtle 2" w:semiHidden="1" w:unhideWhenUsed="1"/>
     <w:lsdException w:name="Table Web 1" w:semiHidden="1" w:unhideWhenUsed="1"/>
     <w:lsdException w:name="Table Web 2" w:semiHidden="1" w:unhideWhenUsed="1"/>
+    <w:lsdException w:name="Table Web 3" w:semiHidden="1" w:unhideWhenUsed="1"/>
     <w:lsdException w:name="Balloon Text" w:semiHidden="1" w:unhideWhenUsed="1"/>
     <w:lsdException w:name="Table Grid" w:uiPriority="39"/>
     <w:lsdException w:name="Table Theme" w:semiHidden="1" w:unhideWhenUsed="1"/>
@@ -990,10 +988,6 @@
     <w:lsdException w:name="List Table 5 Dark Accent 6" w:uiPriority="50"/>
     <w:lsdException w:name="List Table 6 Colorful Accent 6" w:uiPriority="51"/>
     <w:lsdException w:name="List Table 7 Colorful Accent 6" w:uiPriority="52"/>
-    <w:lsdException w:name="Mention" w:semiHidden="1" w:unhideWhenUsed="1"/>
-    <w:lsdException w:name="Smart Hyperlink" w:semiHidden="1" w:unhideWhenUsed="1"/>
-    <w:lsdException w:name="Hashtag" w:semiHidden="1" w:unhideWhenUsed="1"/>
-    <w:lsdException w:name="Unresolved Mention" w:semiHidden="1" w:unhideWhenUsed="1"/>
   </w:latentStyles>
   <w:style w:type="paragraph" w:default="1" w:styleId="Normal">
     <w:name w:val="Normal"/>

</xml_diff>

<commit_message>
Working on Obj 3-4
</commit_message>
<xml_diff>
--- a/Documentation/worksheet-3.1.docx
+++ b/Documentation/worksheet-3.1.docx
@@ -158,16 +158,8 @@
               <w:rPr>
                 <w:rFonts w:ascii="Arial" w:hAnsi="Arial" w:cs="Arial"/>
               </w:rPr>
-              <w:t xml:space="preserve">Mohammad </w:t>
-            </w:r>
-            <w:proofErr w:type="spellStart"/>
-            <w:r>
-              <w:rPr>
-                <w:rFonts w:ascii="Arial" w:hAnsi="Arial" w:cs="Arial"/>
-              </w:rPr>
-              <w:t>Aljagthmi</w:t>
-            </w:r>
-            <w:proofErr w:type="spellEnd"/>
+              <w:t>Mohammad Aljagthmi</w:t>
+            </w:r>
           </w:p>
         </w:tc>
       </w:tr>
@@ -242,16 +234,8 @@
               <w:rPr>
                 <w:rFonts w:ascii="Arial" w:hAnsi="Arial" w:cs="Arial"/>
               </w:rPr>
-              <w:t xml:space="preserve">Jake </w:t>
-            </w:r>
-            <w:proofErr w:type="spellStart"/>
-            <w:r>
-              <w:rPr>
-                <w:rFonts w:ascii="Arial" w:hAnsi="Arial" w:cs="Arial"/>
-              </w:rPr>
-              <w:t>Manser</w:t>
-            </w:r>
-            <w:proofErr w:type="spellEnd"/>
+              <w:t>Jake Manser</w:t>
+            </w:r>
           </w:p>
         </w:tc>
       </w:tr>
@@ -338,23 +322,7 @@
           <w:rFonts w:ascii="Arial" w:hAnsi="Arial" w:cs="Arial"/>
           <w:i/>
         </w:rPr>
-        <w:t xml:space="preserve">his document describes a household tracker that can keep track of the location of household objects. The tracker can be attached and removed from household objects manually and without extra tools. Tracker connects and syncs with application using </w:t>
-      </w:r>
-      <w:proofErr w:type="spellStart"/>
-      <w:r>
-        <w:rPr>
-          <w:rFonts w:ascii="Arial" w:hAnsi="Arial" w:cs="Arial"/>
-          <w:i/>
-        </w:rPr>
-        <w:t>WiFi</w:t>
-      </w:r>
-      <w:proofErr w:type="spellEnd"/>
-      <w:r>
-        <w:rPr>
-          <w:rFonts w:ascii="Arial" w:hAnsi="Arial" w:cs="Arial"/>
-          <w:i/>
-        </w:rPr>
-        <w:t xml:space="preserve"> to interface with the user.</w:t>
+        <w:t>his document describes a household tracker that can keep track of the location of household objects. The tracker can be attached and removed from household objects manually and without extra tools. Tracker connects and syncs with application using WiFi to interface with the user.</w:t>
       </w:r>
     </w:p>
     <w:p>
@@ -432,15 +400,13 @@
       <w:pPr>
         <w:rPr>
           <w:rFonts w:ascii="Arial" w:hAnsi="Arial" w:cs="Arial"/>
-          <w:color w:val="4472C4" w:themeColor="accent5"/>
-        </w:rPr>
-      </w:pPr>
-      <w:r>
-        <w:rPr>
-          <w:rFonts w:ascii="Arial" w:hAnsi="Arial" w:cs="Arial"/>
-          <w:color w:val="4472C4" w:themeColor="accent5"/>
-        </w:rPr>
-        <w:t>Discussion…</w:t>
+        </w:rPr>
+      </w:pPr>
+      <w:r>
+        <w:rPr>
+          <w:rFonts w:ascii="Arial" w:hAnsi="Arial" w:cs="Arial"/>
+        </w:rPr>
+        <w:t>The Tracker has an application that allows the user to configure some elements describing what object the Tracker is attached to. The application also allows the user to set alert notification for the object.</w:t>
       </w:r>
     </w:p>
     <w:p>
@@ -462,68 +428,73 @@
           <w:rFonts w:ascii="Arial" w:hAnsi="Arial" w:cs="Arial"/>
         </w:rPr>
       </w:pPr>
-    </w:p>
-    <w:p>
-      <w:pPr>
-        <w:rPr>
-          <w:rFonts w:ascii="Arial" w:hAnsi="Arial" w:cs="Arial"/>
-        </w:rPr>
-      </w:pPr>
-      <w:r>
-        <w:rPr>
-          <w:rFonts w:ascii="Arial" w:hAnsi="Arial" w:cs="Arial"/>
-        </w:rPr>
-        <w:t>Objective 5: Tracker has replaceable power source.</w:t>
-      </w:r>
-    </w:p>
-    <w:p>
-      <w:pPr>
-        <w:rPr>
-          <w:rFonts w:ascii="Arial" w:hAnsi="Arial" w:cs="Arial"/>
-        </w:rPr>
-      </w:pPr>
-    </w:p>
-    <w:p>
-      <w:pPr>
-        <w:rPr>
-          <w:rFonts w:ascii="Arial" w:hAnsi="Arial" w:cs="Arial"/>
-        </w:rPr>
-      </w:pPr>
-      <w:r>
-        <w:rPr>
-          <w:rFonts w:ascii="Arial" w:hAnsi="Arial" w:cs="Arial"/>
-        </w:rPr>
-        <w:t>Objective 6: Tracker is resistant.</w:t>
-      </w:r>
-    </w:p>
-    <w:p>
-      <w:pPr>
-        <w:rPr>
-          <w:rFonts w:ascii="Arial" w:hAnsi="Arial" w:cs="Arial"/>
-          <w:color w:val="4472C4" w:themeColor="accent5"/>
-        </w:rPr>
-      </w:pPr>
-      <w:r>
-        <w:rPr>
-          <w:rFonts w:ascii="Arial" w:hAnsi="Arial" w:cs="Arial"/>
-          <w:color w:val="4472C4" w:themeColor="accent5"/>
-        </w:rPr>
-        <w:t>Discussion…</w:t>
-      </w:r>
-    </w:p>
-    <w:p>
-      <w:pPr>
-        <w:rPr>
-          <w:rFonts w:ascii="Arial" w:hAnsi="Arial" w:cs="Arial"/>
-          <w:color w:val="4472C4" w:themeColor="accent5"/>
-        </w:rPr>
-      </w:pPr>
-    </w:p>
-    <w:p/>
-    <w:p>
+      <w:r>
+        <w:rPr>
+          <w:rFonts w:ascii="Arial" w:hAnsi="Arial" w:cs="Arial"/>
+        </w:rPr>
+        <w:t>The Tracker comes equipped with an LED light that can be configured to turn on in conjunction with an alert.</w:t>
+      </w:r>
       <w:bookmarkStart w:id="0" w:name="_GoBack"/>
       <w:bookmarkEnd w:id="0"/>
     </w:p>
+    <w:p>
+      <w:pPr>
+        <w:rPr>
+          <w:rFonts w:ascii="Arial" w:hAnsi="Arial" w:cs="Arial"/>
+        </w:rPr>
+      </w:pPr>
+      <w:r>
+        <w:rPr>
+          <w:rFonts w:ascii="Arial" w:hAnsi="Arial" w:cs="Arial"/>
+        </w:rPr>
+        <w:t>Objective 5: Tracker has replaceable power source.</w:t>
+      </w:r>
+    </w:p>
+    <w:p>
+      <w:pPr>
+        <w:rPr>
+          <w:rFonts w:ascii="Arial" w:hAnsi="Arial" w:cs="Arial"/>
+        </w:rPr>
+      </w:pPr>
+    </w:p>
+    <w:p>
+      <w:pPr>
+        <w:rPr>
+          <w:rFonts w:ascii="Arial" w:hAnsi="Arial" w:cs="Arial"/>
+        </w:rPr>
+      </w:pPr>
+      <w:r>
+        <w:rPr>
+          <w:rFonts w:ascii="Arial" w:hAnsi="Arial" w:cs="Arial"/>
+        </w:rPr>
+        <w:t>Objective 6: Tracker is resistant.</w:t>
+      </w:r>
+    </w:p>
+    <w:p>
+      <w:pPr>
+        <w:rPr>
+          <w:rFonts w:ascii="Arial" w:hAnsi="Arial" w:cs="Arial"/>
+          <w:color w:val="4472C4" w:themeColor="accent5"/>
+        </w:rPr>
+      </w:pPr>
+      <w:r>
+        <w:rPr>
+          <w:rFonts w:ascii="Arial" w:hAnsi="Arial" w:cs="Arial"/>
+          <w:color w:val="4472C4" w:themeColor="accent5"/>
+        </w:rPr>
+        <w:t>Discussion…</w:t>
+      </w:r>
+    </w:p>
+    <w:p>
+      <w:pPr>
+        <w:rPr>
+          <w:rFonts w:ascii="Arial" w:hAnsi="Arial" w:cs="Arial"/>
+          <w:color w:val="4472C4" w:themeColor="accent5"/>
+        </w:rPr>
+      </w:pPr>
+    </w:p>
+    <w:p/>
+    <w:p/>
     <w:sectPr>
       <w:pgSz w:w="12240" w:h="15840"/>
       <w:pgMar w:top="1080" w:right="1080" w:bottom="1080" w:left="1080" w:header="720" w:footer="720" w:gutter="0"/>

</xml_diff>

<commit_message>
Objectives 4 and 5
</commit_message>
<xml_diff>
--- a/Documentation/worksheet-3.1.docx
+++ b/Documentation/worksheet-3.1.docx
@@ -158,8 +158,16 @@
               <w:rPr>
                 <w:rFonts w:ascii="Arial" w:hAnsi="Arial" w:cs="Arial"/>
               </w:rPr>
-              <w:t>Mohammad Aljagthmi</w:t>
-            </w:r>
+              <w:t xml:space="preserve">Mohammad </w:t>
+            </w:r>
+            <w:proofErr w:type="spellStart"/>
+            <w:r>
+              <w:rPr>
+                <w:rFonts w:ascii="Arial" w:hAnsi="Arial" w:cs="Arial"/>
+              </w:rPr>
+              <w:t>Aljagthmi</w:t>
+            </w:r>
+            <w:proofErr w:type="spellEnd"/>
           </w:p>
         </w:tc>
       </w:tr>
@@ -234,8 +242,16 @@
               <w:rPr>
                 <w:rFonts w:ascii="Arial" w:hAnsi="Arial" w:cs="Arial"/>
               </w:rPr>
-              <w:t>Jake Manser</w:t>
-            </w:r>
+              <w:t xml:space="preserve">Jake </w:t>
+            </w:r>
+            <w:proofErr w:type="spellStart"/>
+            <w:r>
+              <w:rPr>
+                <w:rFonts w:ascii="Arial" w:hAnsi="Arial" w:cs="Arial"/>
+              </w:rPr>
+              <w:t>Manser</w:t>
+            </w:r>
+            <w:proofErr w:type="spellEnd"/>
           </w:p>
         </w:tc>
       </w:tr>
@@ -322,7 +338,23 @@
           <w:rFonts w:ascii="Arial" w:hAnsi="Arial" w:cs="Arial"/>
           <w:i/>
         </w:rPr>
-        <w:t>his document describes a household tracker that can keep track of the location of household objects. The tracker can be attached and removed from household objects manually and without extra tools. Tracker connects and syncs with application using WiFi to interface with the user.</w:t>
+        <w:t xml:space="preserve">his document describes a household tracker that can keep track of the location of household objects. The tracker can be attached and removed from household objects manually and without extra tools. Tracker connects and syncs with application using </w:t>
+      </w:r>
+      <w:proofErr w:type="spellStart"/>
+      <w:r>
+        <w:rPr>
+          <w:rFonts w:ascii="Arial" w:hAnsi="Arial" w:cs="Arial"/>
+          <w:i/>
+        </w:rPr>
+        <w:t>WiFi</w:t>
+      </w:r>
+      <w:proofErr w:type="spellEnd"/>
+      <w:r>
+        <w:rPr>
+          <w:rFonts w:ascii="Arial" w:hAnsi="Arial" w:cs="Arial"/>
+          <w:i/>
+        </w:rPr>
+        <w:t xml:space="preserve"> to interface with the user.</w:t>
       </w:r>
     </w:p>
     <w:p>
@@ -433,57 +465,83 @@
           <w:rFonts w:ascii="Arial" w:hAnsi="Arial" w:cs="Arial"/>
         </w:rPr>
         <w:t>The Tracker comes equipped with an LED light that can be configured to turn on in conjunction with an alert.</w:t>
+      </w:r>
+    </w:p>
+    <w:p>
+      <w:pPr>
+        <w:rPr>
+          <w:rFonts w:ascii="Arial" w:hAnsi="Arial" w:cs="Arial"/>
+        </w:rPr>
+      </w:pPr>
+      <w:r>
+        <w:rPr>
+          <w:rFonts w:ascii="Arial" w:hAnsi="Arial" w:cs="Arial"/>
+        </w:rPr>
+        <w:t>Objective 5: Tracker has replaceable power source.</w:t>
+      </w:r>
+    </w:p>
+    <w:p>
+      <w:pPr>
+        <w:rPr>
+          <w:rFonts w:ascii="Arial" w:hAnsi="Arial" w:cs="Arial"/>
+        </w:rPr>
+      </w:pPr>
+      <w:r>
+        <w:rPr>
+          <w:rFonts w:ascii="Arial" w:hAnsi="Arial" w:cs="Arial"/>
+          <w:color w:val="4472C4" w:themeColor="accent5"/>
+        </w:rPr>
+        <w:t xml:space="preserve">Discussion: </w:t>
+      </w:r>
+      <w:r>
+        <w:rPr>
+          <w:rFonts w:ascii="Arial" w:hAnsi="Arial" w:cs="Arial"/>
+        </w:rPr>
+        <w:t xml:space="preserve">The tracker has batteries as a replaceable power source which can be replaced at a specific time when it is needed.  </w:t>
+      </w:r>
+    </w:p>
+    <w:p>
+      <w:pPr>
+        <w:rPr>
+          <w:rFonts w:ascii="Arial" w:hAnsi="Arial" w:cs="Arial"/>
+        </w:rPr>
+      </w:pPr>
+      <w:r>
+        <w:rPr>
+          <w:rFonts w:ascii="Arial" w:hAnsi="Arial" w:cs="Arial"/>
+        </w:rPr>
+        <w:t>Objective 6: Tracker is resistant.</w:t>
+      </w:r>
+    </w:p>
+    <w:p>
+      <w:pPr>
+        <w:rPr>
+          <w:rFonts w:ascii="Arial" w:hAnsi="Arial" w:cs="Arial"/>
+          <w:color w:val="4472C4" w:themeColor="accent5"/>
+        </w:rPr>
+      </w:pPr>
+      <w:r>
+        <w:rPr>
+          <w:rFonts w:ascii="Arial" w:hAnsi="Arial" w:cs="Arial"/>
+          <w:color w:val="4472C4" w:themeColor="accent5"/>
+        </w:rPr>
+        <w:t xml:space="preserve">Discussion: </w:t>
+      </w:r>
+      <w:r>
+        <w:rPr>
+          <w:rFonts w:ascii="Arial" w:hAnsi="Arial" w:cs="Arial"/>
+          <w:color w:val="4472C4" w:themeColor="accent5"/>
+        </w:rPr>
+        <w:t xml:space="preserve">: </w:t>
+      </w:r>
+      <w:r>
+        <w:rPr>
+          <w:rFonts w:ascii="Arial" w:hAnsi="Arial" w:cs="Arial"/>
+        </w:rPr>
+        <w:t>The tracker is water, pressure, and weather resistant.</w:t>
       </w:r>
       <w:bookmarkStart w:id="0" w:name="_GoBack"/>
       <w:bookmarkEnd w:id="0"/>
-    </w:p>
-    <w:p>
-      <w:pPr>
-        <w:rPr>
-          <w:rFonts w:ascii="Arial" w:hAnsi="Arial" w:cs="Arial"/>
-        </w:rPr>
-      </w:pPr>
-      <w:r>
-        <w:rPr>
-          <w:rFonts w:ascii="Arial" w:hAnsi="Arial" w:cs="Arial"/>
-        </w:rPr>
-        <w:t>Objective 5: Tracker has replaceable power source.</w:t>
-      </w:r>
-    </w:p>
-    <w:p>
-      <w:pPr>
-        <w:rPr>
-          <w:rFonts w:ascii="Arial" w:hAnsi="Arial" w:cs="Arial"/>
-        </w:rPr>
-      </w:pPr>
-    </w:p>
-    <w:p>
-      <w:pPr>
-        <w:rPr>
-          <w:rFonts w:ascii="Arial" w:hAnsi="Arial" w:cs="Arial"/>
-        </w:rPr>
-      </w:pPr>
-      <w:r>
-        <w:rPr>
-          <w:rFonts w:ascii="Arial" w:hAnsi="Arial" w:cs="Arial"/>
-        </w:rPr>
-        <w:t>Objective 6: Tracker is resistant.</w:t>
-      </w:r>
-    </w:p>
-    <w:p>
-      <w:pPr>
-        <w:rPr>
-          <w:rFonts w:ascii="Arial" w:hAnsi="Arial" w:cs="Arial"/>
-          <w:color w:val="4472C4" w:themeColor="accent5"/>
-        </w:rPr>
-      </w:pPr>
-      <w:r>
-        <w:rPr>
-          <w:rFonts w:ascii="Arial" w:hAnsi="Arial" w:cs="Arial"/>
-          <w:color w:val="4472C4" w:themeColor="accent5"/>
-        </w:rPr>
-        <w:t>Discussion…</w:t>
-      </w:r>
     </w:p>
     <w:p>
       <w:pPr>

</xml_diff>

<commit_message>
Deleted line of white space.
</commit_message>
<xml_diff>
--- a/Documentation/worksheet-3.1.docx
+++ b/Documentation/worksheet-3.1.docx
@@ -158,8 +158,16 @@
               <w:rPr>
                 <w:rFonts w:ascii="Arial" w:hAnsi="Arial" w:cs="Arial"/>
               </w:rPr>
-              <w:t>Mohammad Aljagthmi</w:t>
-            </w:r>
+              <w:t xml:space="preserve">Mohammad </w:t>
+            </w:r>
+            <w:proofErr w:type="spellStart"/>
+            <w:r>
+              <w:rPr>
+                <w:rFonts w:ascii="Arial" w:hAnsi="Arial" w:cs="Arial"/>
+              </w:rPr>
+              <w:t>Aljagthmi</w:t>
+            </w:r>
+            <w:proofErr w:type="spellEnd"/>
           </w:p>
         </w:tc>
       </w:tr>
@@ -234,8 +242,16 @@
               <w:rPr>
                 <w:rFonts w:ascii="Arial" w:hAnsi="Arial" w:cs="Arial"/>
               </w:rPr>
-              <w:t>Jake Manser</w:t>
-            </w:r>
+              <w:t xml:space="preserve">Jake </w:t>
+            </w:r>
+            <w:proofErr w:type="spellStart"/>
+            <w:r>
+              <w:rPr>
+                <w:rFonts w:ascii="Arial" w:hAnsi="Arial" w:cs="Arial"/>
+              </w:rPr>
+              <w:t>Manser</w:t>
+            </w:r>
+            <w:proofErr w:type="spellEnd"/>
           </w:p>
         </w:tc>
       </w:tr>
@@ -314,15 +330,22 @@
         <w:rPr>
           <w:rFonts w:ascii="Arial" w:hAnsi="Arial" w:cs="Arial"/>
         </w:rPr>
-        <w:t>This document describes a household tracker that can keep track of the location of household objects. The tracker can be attached and removed from household objects manually and without extra tools. Tracker connects and syncs with application using WiFi to interface with the user.</w:t>
-      </w:r>
-    </w:p>
-    <w:p>
-      <w:pPr>
-        <w:rPr>
-          <w:rFonts w:ascii="Arial" w:hAnsi="Arial" w:cs="Arial"/>
-        </w:rPr>
-      </w:pPr>
+        <w:t xml:space="preserve">This document describes a household tracker that can keep track of the location of household objects. The tracker can be attached and removed from household objects manually and without extra tools. Tracker connects and syncs with application using </w:t>
+      </w:r>
+      <w:proofErr w:type="spellStart"/>
+      <w:r>
+        <w:rPr>
+          <w:rFonts w:ascii="Arial" w:hAnsi="Arial" w:cs="Arial"/>
+        </w:rPr>
+        <w:t>WiFi</w:t>
+      </w:r>
+      <w:proofErr w:type="spellEnd"/>
+      <w:r>
+        <w:rPr>
+          <w:rFonts w:ascii="Arial" w:hAnsi="Arial" w:cs="Arial"/>
+        </w:rPr>
+        <w:t xml:space="preserve"> to interface with the user.</w:t>
+      </w:r>
       <w:bookmarkStart w:id="0" w:name="_GoBack"/>
       <w:bookmarkEnd w:id="0"/>
     </w:p>

</xml_diff>

<commit_message>
Minor Editing Done. Looks good to go.
</commit_message>
<xml_diff>
--- a/Documentation/worksheet-3.1.docx
+++ b/Documentation/worksheet-3.1.docx
@@ -366,8 +366,15 @@
       <w:r>
         <w:rPr>
           <w:rFonts w:ascii="Arial" w:hAnsi="Arial" w:cs="Arial"/>
-        </w:rPr>
-        <w:t>Objective 1: Tracker syncs location with application.</w:t>
+          <w:b/>
+        </w:rPr>
+        <w:t>Objective 1</w:t>
+      </w:r>
+      <w:r>
+        <w:rPr>
+          <w:rFonts w:ascii="Arial" w:hAnsi="Arial" w:cs="Arial"/>
+        </w:rPr>
+        <w:t>: Tracker syncs location with application.</w:t>
       </w:r>
     </w:p>
     <w:p>
@@ -417,8 +424,15 @@
       <w:r>
         <w:rPr>
           <w:rFonts w:ascii="Arial" w:hAnsi="Arial" w:cs="Arial"/>
-        </w:rPr>
-        <w:t>Objective 2: Tracker can be reallocated to a new object.</w:t>
+          <w:b/>
+        </w:rPr>
+        <w:t>Objective 2</w:t>
+      </w:r>
+      <w:r>
+        <w:rPr>
+          <w:rFonts w:ascii="Arial" w:hAnsi="Arial" w:cs="Arial"/>
+        </w:rPr>
+        <w:t>: Tracker can be reallocated to a new object.</w:t>
       </w:r>
     </w:p>
     <w:p>
@@ -443,144 +457,167 @@
         <w:rPr>
           <w:rFonts w:ascii="Arial" w:hAnsi="Arial" w:cs="Arial"/>
         </w:rPr>
-        <w:t>connect</w:t>
-      </w:r>
+        <w:t>connect to new objects should the user desire.</w:t>
+      </w:r>
+    </w:p>
+    <w:p>
+      <w:pPr>
+        <w:rPr>
+          <w:rFonts w:ascii="Arial" w:hAnsi="Arial" w:cs="Arial"/>
+          <w:color w:val="4472C4" w:themeColor="accent5"/>
+        </w:rPr>
+      </w:pPr>
+      <w:r>
+        <w:rPr>
+          <w:rFonts w:ascii="Arial" w:hAnsi="Arial" w:cs="Arial"/>
+          <w:b/>
+        </w:rPr>
+        <w:t>Objective 3</w:t>
+      </w:r>
+      <w:r>
+        <w:rPr>
+          <w:rFonts w:ascii="Arial" w:hAnsi="Arial" w:cs="Arial"/>
+        </w:rPr>
+        <w:t>: Tracker has configurable alerts from an application.</w:t>
+      </w:r>
+    </w:p>
+    <w:p>
+      <w:pPr>
+        <w:rPr>
+          <w:rFonts w:ascii="Arial" w:hAnsi="Arial" w:cs="Arial"/>
+        </w:rPr>
+      </w:pPr>
+      <w:r>
+        <w:rPr>
+          <w:rFonts w:ascii="Arial" w:hAnsi="Arial" w:cs="Arial"/>
+        </w:rPr>
+        <w:t>The Tracker has an application that allows the user to configure some elements describing what object the Tracker is attached to. The application also allows the user to set alert notification for the object.</w:t>
+      </w:r>
+    </w:p>
+    <w:p>
+      <w:pPr>
+        <w:rPr>
+          <w:rFonts w:ascii="Arial" w:hAnsi="Arial" w:cs="Arial"/>
+        </w:rPr>
+      </w:pPr>
+      <w:r>
+        <w:rPr>
+          <w:rFonts w:ascii="Arial" w:hAnsi="Arial" w:cs="Arial"/>
+          <w:b/>
+        </w:rPr>
+        <w:t>Objective 4</w:t>
+      </w:r>
+      <w:r>
+        <w:rPr>
+          <w:rFonts w:ascii="Arial" w:hAnsi="Arial" w:cs="Arial"/>
+        </w:rPr>
+        <w:t>: Tracker has LED light to display alerts.</w:t>
+      </w:r>
+    </w:p>
+    <w:p>
+      <w:pPr>
+        <w:rPr>
+          <w:rFonts w:ascii="Arial" w:hAnsi="Arial" w:cs="Arial"/>
+        </w:rPr>
+      </w:pPr>
+      <w:r>
+        <w:rPr>
+          <w:rFonts w:ascii="Arial" w:hAnsi="Arial" w:cs="Arial"/>
+        </w:rPr>
+        <w:t>The Tracker comes equipped with an LED light that can be configured to turn on in conjunction with an alert.</w:t>
+      </w:r>
+    </w:p>
+    <w:p>
+      <w:pPr>
+        <w:rPr>
+          <w:rFonts w:ascii="Arial" w:hAnsi="Arial" w:cs="Arial"/>
+        </w:rPr>
+      </w:pPr>
+      <w:r>
+        <w:rPr>
+          <w:rFonts w:ascii="Arial" w:hAnsi="Arial" w:cs="Arial"/>
+          <w:b/>
+        </w:rPr>
+        <w:t>Objective 5</w:t>
+      </w:r>
+      <w:r>
+        <w:rPr>
+          <w:rFonts w:ascii="Arial" w:hAnsi="Arial" w:cs="Arial"/>
+        </w:rPr>
+        <w:t>: Tracker has replaceable power source.</w:t>
+      </w:r>
+    </w:p>
+    <w:p>
+      <w:pPr>
+        <w:rPr>
+          <w:rFonts w:ascii="Arial" w:hAnsi="Arial" w:cs="Arial"/>
+        </w:rPr>
+      </w:pPr>
+      <w:r>
+        <w:rPr>
+          <w:rFonts w:ascii="Arial" w:hAnsi="Arial" w:cs="Arial"/>
+        </w:rPr>
+        <w:t>The T</w:t>
+      </w:r>
+      <w:r>
+        <w:rPr>
+          <w:rFonts w:ascii="Arial" w:hAnsi="Arial" w:cs="Arial"/>
+        </w:rPr>
+        <w:t xml:space="preserve">racker has batteries as a replaceable power source which can be replaced at a specific time when it is needed.  </w:t>
+      </w:r>
+    </w:p>
+    <w:p>
+      <w:pPr>
+        <w:rPr>
+          <w:rFonts w:ascii="Arial" w:hAnsi="Arial" w:cs="Arial"/>
+        </w:rPr>
+      </w:pPr>
+      <w:r>
+        <w:rPr>
+          <w:rFonts w:ascii="Arial" w:hAnsi="Arial" w:cs="Arial"/>
+          <w:b/>
+        </w:rPr>
+        <w:t>Objective 6</w:t>
+      </w:r>
+      <w:r>
+        <w:rPr>
+          <w:rFonts w:ascii="Arial" w:hAnsi="Arial" w:cs="Arial"/>
+        </w:rPr>
+        <w:t>: Tracker is resistant.</w:t>
+      </w:r>
+    </w:p>
+    <w:p>
+      <w:pPr>
+        <w:rPr>
+          <w:rFonts w:ascii="Arial" w:hAnsi="Arial" w:cs="Arial"/>
+          <w:color w:val="4472C4" w:themeColor="accent5"/>
+        </w:rPr>
+      </w:pPr>
+      <w:r>
+        <w:rPr>
+          <w:rFonts w:ascii="Arial" w:hAnsi="Arial" w:cs="Arial"/>
+        </w:rPr>
+        <w:t>The T</w:t>
+      </w:r>
+      <w:r>
+        <w:rPr>
+          <w:rFonts w:ascii="Arial" w:hAnsi="Arial" w:cs="Arial"/>
+        </w:rPr>
+        <w:t>racker is water, pressure, and weather resistant.</w:t>
+      </w:r>
+    </w:p>
+    <w:p>
+      <w:pPr>
+        <w:rPr>
+          <w:rFonts w:ascii="Arial" w:hAnsi="Arial" w:cs="Arial"/>
+          <w:color w:val="4472C4" w:themeColor="accent5"/>
+        </w:rPr>
+      </w:pPr>
+    </w:p>
+    <w:p>
       <w:bookmarkStart w:id="0" w:name="_GoBack"/>
       <w:bookmarkEnd w:id="0"/>
-      <w:r>
-        <w:rPr>
-          <w:rFonts w:ascii="Arial" w:hAnsi="Arial" w:cs="Arial"/>
-        </w:rPr>
-        <w:t xml:space="preserve"> to new objects should the user desire.</w:t>
-      </w:r>
-    </w:p>
-    <w:p>
-      <w:pPr>
-        <w:rPr>
-          <w:rFonts w:ascii="Arial" w:hAnsi="Arial" w:cs="Arial"/>
-          <w:color w:val="4472C4" w:themeColor="accent5"/>
-        </w:rPr>
-      </w:pPr>
-      <w:r>
-        <w:rPr>
-          <w:rFonts w:ascii="Arial" w:hAnsi="Arial" w:cs="Arial"/>
-        </w:rPr>
-        <w:t>Objective 3: Tracker has configurable alerts from an application.</w:t>
-      </w:r>
-    </w:p>
-    <w:p>
-      <w:pPr>
-        <w:rPr>
-          <w:rFonts w:ascii="Arial" w:hAnsi="Arial" w:cs="Arial"/>
-        </w:rPr>
-      </w:pPr>
-      <w:r>
-        <w:rPr>
-          <w:rFonts w:ascii="Arial" w:hAnsi="Arial" w:cs="Arial"/>
-        </w:rPr>
-        <w:t>The Tracker has an application that allows the user to configure some elements describing what object the Tracker is attached to. The application also allows the user to set alert notification for the object.</w:t>
-      </w:r>
-    </w:p>
-    <w:p>
-      <w:pPr>
-        <w:rPr>
-          <w:rFonts w:ascii="Arial" w:hAnsi="Arial" w:cs="Arial"/>
-        </w:rPr>
-      </w:pPr>
-      <w:r>
-        <w:rPr>
-          <w:rFonts w:ascii="Arial" w:hAnsi="Arial" w:cs="Arial"/>
-        </w:rPr>
-        <w:t>Objective 4: Tracker has LED light to display alerts.</w:t>
-      </w:r>
-    </w:p>
-    <w:p>
-      <w:pPr>
-        <w:rPr>
-          <w:rFonts w:ascii="Arial" w:hAnsi="Arial" w:cs="Arial"/>
-        </w:rPr>
-      </w:pPr>
-      <w:r>
-        <w:rPr>
-          <w:rFonts w:ascii="Arial" w:hAnsi="Arial" w:cs="Arial"/>
-        </w:rPr>
-        <w:t>The Tracker comes equipped with an LED light that can be configured to turn on in conjunction with an alert.</w:t>
-      </w:r>
-    </w:p>
-    <w:p>
-      <w:pPr>
-        <w:rPr>
-          <w:rFonts w:ascii="Arial" w:hAnsi="Arial" w:cs="Arial"/>
-        </w:rPr>
-      </w:pPr>
-      <w:r>
-        <w:rPr>
-          <w:rFonts w:ascii="Arial" w:hAnsi="Arial" w:cs="Arial"/>
-        </w:rPr>
-        <w:t>Objective 5: Tracker has replaceable power source.</w:t>
-      </w:r>
-    </w:p>
-    <w:p>
-      <w:pPr>
-        <w:rPr>
-          <w:rFonts w:ascii="Arial" w:hAnsi="Arial" w:cs="Arial"/>
-        </w:rPr>
-      </w:pPr>
-      <w:r>
-        <w:rPr>
-          <w:rFonts w:ascii="Arial" w:hAnsi="Arial" w:cs="Arial"/>
-        </w:rPr>
-        <w:t>The T</w:t>
-      </w:r>
-      <w:r>
-        <w:rPr>
-          <w:rFonts w:ascii="Arial" w:hAnsi="Arial" w:cs="Arial"/>
-        </w:rPr>
-        <w:t xml:space="preserve">racker has batteries as a replaceable power source which can be replaced at a specific time when it is needed.  </w:t>
-      </w:r>
-    </w:p>
-    <w:p>
-      <w:pPr>
-        <w:rPr>
-          <w:rFonts w:ascii="Arial" w:hAnsi="Arial" w:cs="Arial"/>
-        </w:rPr>
-      </w:pPr>
-      <w:r>
-        <w:rPr>
-          <w:rFonts w:ascii="Arial" w:hAnsi="Arial" w:cs="Arial"/>
-        </w:rPr>
-        <w:t>Objective 6: Tracker is resistant.</w:t>
-      </w:r>
-    </w:p>
-    <w:p>
-      <w:pPr>
-        <w:rPr>
-          <w:rFonts w:ascii="Arial" w:hAnsi="Arial" w:cs="Arial"/>
-          <w:color w:val="4472C4" w:themeColor="accent5"/>
-        </w:rPr>
-      </w:pPr>
-      <w:r>
-        <w:rPr>
-          <w:rFonts w:ascii="Arial" w:hAnsi="Arial" w:cs="Arial"/>
-        </w:rPr>
-        <w:t>The T</w:t>
-      </w:r>
-      <w:r>
-        <w:rPr>
-          <w:rFonts w:ascii="Arial" w:hAnsi="Arial" w:cs="Arial"/>
-        </w:rPr>
-        <w:t>racker is water, pressure, and weather resistant.</w:t>
-      </w:r>
-    </w:p>
-    <w:p>
-      <w:pPr>
-        <w:rPr>
-          <w:rFonts w:ascii="Arial" w:hAnsi="Arial" w:cs="Arial"/>
-          <w:color w:val="4472C4" w:themeColor="accent5"/>
-        </w:rPr>
-      </w:pPr>
-    </w:p>
-    <w:p/>
+    </w:p>
     <w:p/>
     <w:sectPr>
       <w:pgSz w:w="12240" w:h="15840"/>

</xml_diff>

<commit_message>
Added hyphen to Wi-Fi.
</commit_message>
<xml_diff>
--- a/Documentation/worksheet-3.1.docx
+++ b/Documentation/worksheet-3.1.docx
@@ -338,286 +338,283 @@
           <w:rFonts w:ascii="Arial" w:hAnsi="Arial" w:cs="Arial"/>
           <w:i/>
         </w:rPr>
-        <w:t xml:space="preserve">his document describes a household tracker that can keep track of the location of household objects. The tracker can be attached and removed from household objects manually and without extra tools. Tracker connects and syncs with application using </w:t>
-      </w:r>
-      <w:proofErr w:type="spellStart"/>
+        <w:t>his document describes a household tracker that can keep track of the location of household objects. The tracker can be attached and removed from household objects manually and without extra tools. Tracker connects and syncs with application using Wi</w:t>
+      </w:r>
       <w:r>
         <w:rPr>
           <w:rFonts w:ascii="Arial" w:hAnsi="Arial" w:cs="Arial"/>
           <w:i/>
         </w:rPr>
-        <w:t>WiFi</w:t>
-      </w:r>
-      <w:proofErr w:type="spellEnd"/>
-      <w:r>
-        <w:rPr>
-          <w:rFonts w:ascii="Arial" w:hAnsi="Arial" w:cs="Arial"/>
-          <w:i/>
-        </w:rPr>
-        <w:t xml:space="preserve"> to interface with the user.</w:t>
-      </w:r>
-    </w:p>
-    <w:p>
-      <w:pPr>
-        <w:rPr>
-          <w:rFonts w:ascii="Arial" w:hAnsi="Arial" w:cs="Arial"/>
-        </w:rPr>
-      </w:pPr>
-      <w:r>
-        <w:rPr>
-          <w:rFonts w:ascii="Arial" w:hAnsi="Arial" w:cs="Arial"/>
-          <w:b/>
-        </w:rPr>
-        <w:t>Objective 1</w:t>
-      </w:r>
-      <w:r>
-        <w:rPr>
-          <w:rFonts w:ascii="Arial" w:hAnsi="Arial" w:cs="Arial"/>
-        </w:rPr>
-        <w:t>: Tracker syncs location with application.</w:t>
-      </w:r>
-    </w:p>
-    <w:p>
-      <w:pPr>
-        <w:rPr>
-          <w:rFonts w:ascii="Arial" w:hAnsi="Arial" w:cs="Arial"/>
-        </w:rPr>
-      </w:pPr>
-      <w:r>
-        <w:rPr>
-          <w:rFonts w:ascii="Arial" w:hAnsi="Arial" w:cs="Arial"/>
-        </w:rPr>
-        <w:t>The Tracker record</w:t>
-      </w:r>
-      <w:r>
-        <w:rPr>
-          <w:rFonts w:ascii="Arial" w:hAnsi="Arial" w:cs="Arial"/>
-        </w:rPr>
-        <w:t>s</w:t>
-      </w:r>
-      <w:r>
-        <w:rPr>
-          <w:rFonts w:ascii="Arial" w:hAnsi="Arial" w:cs="Arial"/>
-        </w:rPr>
-        <w:t xml:space="preserve"> and monitor</w:t>
-      </w:r>
-      <w:r>
-        <w:rPr>
-          <w:rFonts w:ascii="Arial" w:hAnsi="Arial" w:cs="Arial"/>
-        </w:rPr>
-        <w:t>s</w:t>
-      </w:r>
-      <w:r>
-        <w:rPr>
-          <w:rFonts w:ascii="Arial" w:hAnsi="Arial" w:cs="Arial"/>
-        </w:rPr>
-        <w:t xml:space="preserve"> the location of objects that it is linked to via the application.</w:t>
-      </w:r>
-    </w:p>
-    <w:p>
-      <w:pPr>
-        <w:rPr>
-          <w:rFonts w:ascii="Arial" w:hAnsi="Arial" w:cs="Arial"/>
-          <w:color w:val="4472C4" w:themeColor="accent5"/>
-        </w:rPr>
-      </w:pPr>
-      <w:r>
-        <w:rPr>
-          <w:rFonts w:ascii="Arial" w:hAnsi="Arial" w:cs="Arial"/>
-          <w:b/>
-        </w:rPr>
-        <w:t>Objective 2</w:t>
-      </w:r>
-      <w:r>
-        <w:rPr>
-          <w:rFonts w:ascii="Arial" w:hAnsi="Arial" w:cs="Arial"/>
-        </w:rPr>
-        <w:t>: Tracker can be reallocated to a new object.</w:t>
-      </w:r>
-    </w:p>
-    <w:p>
-      <w:pPr>
-        <w:rPr>
-          <w:rFonts w:ascii="Arial" w:hAnsi="Arial" w:cs="Arial"/>
-        </w:rPr>
-      </w:pPr>
-      <w:r>
-        <w:rPr>
-          <w:rFonts w:ascii="Arial" w:hAnsi="Arial" w:cs="Arial"/>
-        </w:rPr>
-        <w:t xml:space="preserve">The Tracker </w:t>
-      </w:r>
-      <w:r>
-        <w:rPr>
-          <w:rFonts w:ascii="Arial" w:hAnsi="Arial" w:cs="Arial"/>
-        </w:rPr>
-        <w:t xml:space="preserve">can </w:t>
-      </w:r>
-      <w:r>
-        <w:rPr>
-          <w:rFonts w:ascii="Arial" w:hAnsi="Arial" w:cs="Arial"/>
-        </w:rPr>
-        <w:t>connect to new objects should the user desire.</w:t>
-      </w:r>
-    </w:p>
-    <w:p>
-      <w:pPr>
-        <w:rPr>
-          <w:rFonts w:ascii="Arial" w:hAnsi="Arial" w:cs="Arial"/>
-          <w:color w:val="4472C4" w:themeColor="accent5"/>
-        </w:rPr>
-      </w:pPr>
-      <w:r>
-        <w:rPr>
-          <w:rFonts w:ascii="Arial" w:hAnsi="Arial" w:cs="Arial"/>
-          <w:b/>
-        </w:rPr>
-        <w:t>Objective 3</w:t>
-      </w:r>
-      <w:r>
-        <w:rPr>
-          <w:rFonts w:ascii="Arial" w:hAnsi="Arial" w:cs="Arial"/>
-        </w:rPr>
-        <w:t>: Tracker has configurable alerts from an application.</w:t>
-      </w:r>
-    </w:p>
-    <w:p>
-      <w:pPr>
-        <w:rPr>
-          <w:rFonts w:ascii="Arial" w:hAnsi="Arial" w:cs="Arial"/>
-        </w:rPr>
-      </w:pPr>
-      <w:r>
-        <w:rPr>
-          <w:rFonts w:ascii="Arial" w:hAnsi="Arial" w:cs="Arial"/>
-        </w:rPr>
-        <w:t>The Tracker has an application that allows the user to configure some elements describing what object the Tracker is attached to. The application also allows the user to set alert notification for the object.</w:t>
-      </w:r>
-    </w:p>
-    <w:p>
-      <w:pPr>
-        <w:rPr>
-          <w:rFonts w:ascii="Arial" w:hAnsi="Arial" w:cs="Arial"/>
-        </w:rPr>
-      </w:pPr>
-      <w:r>
-        <w:rPr>
-          <w:rFonts w:ascii="Arial" w:hAnsi="Arial" w:cs="Arial"/>
-          <w:b/>
-        </w:rPr>
-        <w:t>Objective 4</w:t>
-      </w:r>
-      <w:r>
-        <w:rPr>
-          <w:rFonts w:ascii="Arial" w:hAnsi="Arial" w:cs="Arial"/>
-        </w:rPr>
-        <w:t>: Tracker has LED light to display alerts.</w:t>
-      </w:r>
-    </w:p>
-    <w:p>
-      <w:pPr>
-        <w:rPr>
-          <w:rFonts w:ascii="Arial" w:hAnsi="Arial" w:cs="Arial"/>
-        </w:rPr>
-      </w:pPr>
-      <w:r>
-        <w:rPr>
-          <w:rFonts w:ascii="Arial" w:hAnsi="Arial" w:cs="Arial"/>
-        </w:rPr>
-        <w:t>The Tracker comes equipped with an LED light that can be configured to turn on in conjunction with an alert.</w:t>
-      </w:r>
-    </w:p>
-    <w:p>
-      <w:pPr>
-        <w:rPr>
-          <w:rFonts w:ascii="Arial" w:hAnsi="Arial" w:cs="Arial"/>
-        </w:rPr>
-      </w:pPr>
-      <w:r>
-        <w:rPr>
-          <w:rFonts w:ascii="Arial" w:hAnsi="Arial" w:cs="Arial"/>
-          <w:b/>
-        </w:rPr>
-        <w:t>Objective 5</w:t>
-      </w:r>
-      <w:r>
-        <w:rPr>
-          <w:rFonts w:ascii="Arial" w:hAnsi="Arial" w:cs="Arial"/>
-        </w:rPr>
-        <w:t>: Tracker has replaceable power source.</w:t>
-      </w:r>
-    </w:p>
-    <w:p>
-      <w:pPr>
-        <w:rPr>
-          <w:rFonts w:ascii="Arial" w:hAnsi="Arial" w:cs="Arial"/>
-        </w:rPr>
-      </w:pPr>
-      <w:r>
-        <w:rPr>
-          <w:rFonts w:ascii="Arial" w:hAnsi="Arial" w:cs="Arial"/>
-        </w:rPr>
-        <w:t>The T</w:t>
-      </w:r>
-      <w:r>
-        <w:rPr>
-          <w:rFonts w:ascii="Arial" w:hAnsi="Arial" w:cs="Arial"/>
-        </w:rPr>
-        <w:t xml:space="preserve">racker has batteries as a replaceable power source which can be replaced at a specific time when it is needed.  </w:t>
-      </w:r>
-    </w:p>
-    <w:p>
-      <w:pPr>
-        <w:rPr>
-          <w:rFonts w:ascii="Arial" w:hAnsi="Arial" w:cs="Arial"/>
-        </w:rPr>
-      </w:pPr>
-      <w:r>
-        <w:rPr>
-          <w:rFonts w:ascii="Arial" w:hAnsi="Arial" w:cs="Arial"/>
-          <w:b/>
-        </w:rPr>
-        <w:t>Objective 6</w:t>
-      </w:r>
-      <w:r>
-        <w:rPr>
-          <w:rFonts w:ascii="Arial" w:hAnsi="Arial" w:cs="Arial"/>
-        </w:rPr>
-        <w:t>: Tracker is resistant.</w:t>
-      </w:r>
-    </w:p>
-    <w:p>
-      <w:pPr>
-        <w:rPr>
-          <w:rFonts w:ascii="Arial" w:hAnsi="Arial" w:cs="Arial"/>
-          <w:color w:val="4472C4" w:themeColor="accent5"/>
-        </w:rPr>
-      </w:pPr>
-      <w:r>
-        <w:rPr>
-          <w:rFonts w:ascii="Arial" w:hAnsi="Arial" w:cs="Arial"/>
-        </w:rPr>
-        <w:t>The T</w:t>
-      </w:r>
-      <w:r>
-        <w:rPr>
-          <w:rFonts w:ascii="Arial" w:hAnsi="Arial" w:cs="Arial"/>
-        </w:rPr>
-        <w:t>racker is water, pressure, and weather resistant.</w:t>
-      </w:r>
-    </w:p>
-    <w:p>
-      <w:pPr>
-        <w:rPr>
-          <w:rFonts w:ascii="Arial" w:hAnsi="Arial" w:cs="Arial"/>
-          <w:color w:val="4472C4" w:themeColor="accent5"/>
-        </w:rPr>
-      </w:pPr>
-    </w:p>
-    <w:p>
+        <w:t>-</w:t>
+      </w:r>
       <w:bookmarkStart w:id="0" w:name="_GoBack"/>
       <w:bookmarkEnd w:id="0"/>
-    </w:p>
+      <w:r>
+        <w:rPr>
+          <w:rFonts w:ascii="Arial" w:hAnsi="Arial" w:cs="Arial"/>
+          <w:i/>
+        </w:rPr>
+        <w:t>Fi to interface with the user.</w:t>
+      </w:r>
+    </w:p>
+    <w:p>
+      <w:pPr>
+        <w:rPr>
+          <w:rFonts w:ascii="Arial" w:hAnsi="Arial" w:cs="Arial"/>
+        </w:rPr>
+      </w:pPr>
+      <w:r>
+        <w:rPr>
+          <w:rFonts w:ascii="Arial" w:hAnsi="Arial" w:cs="Arial"/>
+          <w:b/>
+        </w:rPr>
+        <w:t>Objective 1</w:t>
+      </w:r>
+      <w:r>
+        <w:rPr>
+          <w:rFonts w:ascii="Arial" w:hAnsi="Arial" w:cs="Arial"/>
+        </w:rPr>
+        <w:t>: Tracker syncs location with application.</w:t>
+      </w:r>
+    </w:p>
+    <w:p>
+      <w:pPr>
+        <w:rPr>
+          <w:rFonts w:ascii="Arial" w:hAnsi="Arial" w:cs="Arial"/>
+        </w:rPr>
+      </w:pPr>
+      <w:r>
+        <w:rPr>
+          <w:rFonts w:ascii="Arial" w:hAnsi="Arial" w:cs="Arial"/>
+        </w:rPr>
+        <w:t>The Tracker record</w:t>
+      </w:r>
+      <w:r>
+        <w:rPr>
+          <w:rFonts w:ascii="Arial" w:hAnsi="Arial" w:cs="Arial"/>
+        </w:rPr>
+        <w:t>s</w:t>
+      </w:r>
+      <w:r>
+        <w:rPr>
+          <w:rFonts w:ascii="Arial" w:hAnsi="Arial" w:cs="Arial"/>
+        </w:rPr>
+        <w:t xml:space="preserve"> and monitor</w:t>
+      </w:r>
+      <w:r>
+        <w:rPr>
+          <w:rFonts w:ascii="Arial" w:hAnsi="Arial" w:cs="Arial"/>
+        </w:rPr>
+        <w:t>s</w:t>
+      </w:r>
+      <w:r>
+        <w:rPr>
+          <w:rFonts w:ascii="Arial" w:hAnsi="Arial" w:cs="Arial"/>
+        </w:rPr>
+        <w:t xml:space="preserve"> the location of objects that it is linked to via the application.</w:t>
+      </w:r>
+    </w:p>
+    <w:p>
+      <w:pPr>
+        <w:rPr>
+          <w:rFonts w:ascii="Arial" w:hAnsi="Arial" w:cs="Arial"/>
+          <w:color w:val="4472C4" w:themeColor="accent5"/>
+        </w:rPr>
+      </w:pPr>
+      <w:r>
+        <w:rPr>
+          <w:rFonts w:ascii="Arial" w:hAnsi="Arial" w:cs="Arial"/>
+          <w:b/>
+        </w:rPr>
+        <w:t>Objective 2</w:t>
+      </w:r>
+      <w:r>
+        <w:rPr>
+          <w:rFonts w:ascii="Arial" w:hAnsi="Arial" w:cs="Arial"/>
+        </w:rPr>
+        <w:t>: Tracker can be reallocated to a new object.</w:t>
+      </w:r>
+    </w:p>
+    <w:p>
+      <w:pPr>
+        <w:rPr>
+          <w:rFonts w:ascii="Arial" w:hAnsi="Arial" w:cs="Arial"/>
+        </w:rPr>
+      </w:pPr>
+      <w:r>
+        <w:rPr>
+          <w:rFonts w:ascii="Arial" w:hAnsi="Arial" w:cs="Arial"/>
+        </w:rPr>
+        <w:t xml:space="preserve">The Tracker </w:t>
+      </w:r>
+      <w:r>
+        <w:rPr>
+          <w:rFonts w:ascii="Arial" w:hAnsi="Arial" w:cs="Arial"/>
+        </w:rPr>
+        <w:t xml:space="preserve">can </w:t>
+      </w:r>
+      <w:r>
+        <w:rPr>
+          <w:rFonts w:ascii="Arial" w:hAnsi="Arial" w:cs="Arial"/>
+        </w:rPr>
+        <w:t>connect to new objects should the user desire.</w:t>
+      </w:r>
+    </w:p>
+    <w:p>
+      <w:pPr>
+        <w:rPr>
+          <w:rFonts w:ascii="Arial" w:hAnsi="Arial" w:cs="Arial"/>
+          <w:color w:val="4472C4" w:themeColor="accent5"/>
+        </w:rPr>
+      </w:pPr>
+      <w:r>
+        <w:rPr>
+          <w:rFonts w:ascii="Arial" w:hAnsi="Arial" w:cs="Arial"/>
+          <w:b/>
+        </w:rPr>
+        <w:t>Objective 3</w:t>
+      </w:r>
+      <w:r>
+        <w:rPr>
+          <w:rFonts w:ascii="Arial" w:hAnsi="Arial" w:cs="Arial"/>
+        </w:rPr>
+        <w:t>: Tracker has configurable alerts from an application.</w:t>
+      </w:r>
+    </w:p>
+    <w:p>
+      <w:pPr>
+        <w:rPr>
+          <w:rFonts w:ascii="Arial" w:hAnsi="Arial" w:cs="Arial"/>
+        </w:rPr>
+      </w:pPr>
+      <w:r>
+        <w:rPr>
+          <w:rFonts w:ascii="Arial" w:hAnsi="Arial" w:cs="Arial"/>
+        </w:rPr>
+        <w:t>The Tracker has an application that allows the user to configure some elements describing what object the Tracker is attached to. The application also allows the user to set alert notification for the object.</w:t>
+      </w:r>
+    </w:p>
+    <w:p>
+      <w:pPr>
+        <w:rPr>
+          <w:rFonts w:ascii="Arial" w:hAnsi="Arial" w:cs="Arial"/>
+        </w:rPr>
+      </w:pPr>
+      <w:r>
+        <w:rPr>
+          <w:rFonts w:ascii="Arial" w:hAnsi="Arial" w:cs="Arial"/>
+          <w:b/>
+        </w:rPr>
+        <w:t>Objective 4</w:t>
+      </w:r>
+      <w:r>
+        <w:rPr>
+          <w:rFonts w:ascii="Arial" w:hAnsi="Arial" w:cs="Arial"/>
+        </w:rPr>
+        <w:t>: Tracker has LED light to display alerts.</w:t>
+      </w:r>
+    </w:p>
+    <w:p>
+      <w:pPr>
+        <w:rPr>
+          <w:rFonts w:ascii="Arial" w:hAnsi="Arial" w:cs="Arial"/>
+        </w:rPr>
+      </w:pPr>
+      <w:r>
+        <w:rPr>
+          <w:rFonts w:ascii="Arial" w:hAnsi="Arial" w:cs="Arial"/>
+        </w:rPr>
+        <w:t>The Tracker comes equipped with an LED light that can be configured to turn on in conjunction with an alert.</w:t>
+      </w:r>
+    </w:p>
+    <w:p>
+      <w:pPr>
+        <w:rPr>
+          <w:rFonts w:ascii="Arial" w:hAnsi="Arial" w:cs="Arial"/>
+        </w:rPr>
+      </w:pPr>
+      <w:r>
+        <w:rPr>
+          <w:rFonts w:ascii="Arial" w:hAnsi="Arial" w:cs="Arial"/>
+          <w:b/>
+        </w:rPr>
+        <w:t>Objective 5</w:t>
+      </w:r>
+      <w:r>
+        <w:rPr>
+          <w:rFonts w:ascii="Arial" w:hAnsi="Arial" w:cs="Arial"/>
+        </w:rPr>
+        <w:t>: Tracker has replaceable power source.</w:t>
+      </w:r>
+    </w:p>
+    <w:p>
+      <w:pPr>
+        <w:rPr>
+          <w:rFonts w:ascii="Arial" w:hAnsi="Arial" w:cs="Arial"/>
+        </w:rPr>
+      </w:pPr>
+      <w:r>
+        <w:rPr>
+          <w:rFonts w:ascii="Arial" w:hAnsi="Arial" w:cs="Arial"/>
+        </w:rPr>
+        <w:t>The T</w:t>
+      </w:r>
+      <w:r>
+        <w:rPr>
+          <w:rFonts w:ascii="Arial" w:hAnsi="Arial" w:cs="Arial"/>
+        </w:rPr>
+        <w:t xml:space="preserve">racker has batteries as a replaceable power source which can be replaced at a specific time when it is needed.  </w:t>
+      </w:r>
+    </w:p>
+    <w:p>
+      <w:pPr>
+        <w:rPr>
+          <w:rFonts w:ascii="Arial" w:hAnsi="Arial" w:cs="Arial"/>
+        </w:rPr>
+      </w:pPr>
+      <w:r>
+        <w:rPr>
+          <w:rFonts w:ascii="Arial" w:hAnsi="Arial" w:cs="Arial"/>
+          <w:b/>
+        </w:rPr>
+        <w:t>Objective 6</w:t>
+      </w:r>
+      <w:r>
+        <w:rPr>
+          <w:rFonts w:ascii="Arial" w:hAnsi="Arial" w:cs="Arial"/>
+        </w:rPr>
+        <w:t>: Tracker is resistant.</w:t>
+      </w:r>
+    </w:p>
+    <w:p>
+      <w:pPr>
+        <w:rPr>
+          <w:rFonts w:ascii="Arial" w:hAnsi="Arial" w:cs="Arial"/>
+          <w:color w:val="4472C4" w:themeColor="accent5"/>
+        </w:rPr>
+      </w:pPr>
+      <w:r>
+        <w:rPr>
+          <w:rFonts w:ascii="Arial" w:hAnsi="Arial" w:cs="Arial"/>
+        </w:rPr>
+        <w:t>The T</w:t>
+      </w:r>
+      <w:r>
+        <w:rPr>
+          <w:rFonts w:ascii="Arial" w:hAnsi="Arial" w:cs="Arial"/>
+        </w:rPr>
+        <w:t>racker is water, pressure, and weather resistant.</w:t>
+      </w:r>
+    </w:p>
+    <w:p>
+      <w:pPr>
+        <w:rPr>
+          <w:rFonts w:ascii="Arial" w:hAnsi="Arial" w:cs="Arial"/>
+          <w:color w:val="4472C4" w:themeColor="accent5"/>
+        </w:rPr>
+      </w:pPr>
+    </w:p>
+    <w:p/>
     <w:p/>
     <w:sectPr>
       <w:pgSz w:w="12240" w:h="15840"/>

</xml_diff>